<commit_message>
Improve image handling in reports and prevent file processing errors
Fixes image insertion and validation in Word reports to prevent document generation failures.

Replit-Commit-Author: Agent
Replit-Commit-Session-Id: 47421049-0ec8-42cd-bd0a-0e4d6dc354d8
Replit-Commit-Screenshot-Url: https://storage.googleapis.com/screenshot-production-us-central1/2490d5f0-57d4-4c41-8749-3ebacea1f737/47421049-0ec8-42cd-bd0a-0e4d6dc354d8/ZLpjpcZ
</commit_message>
<xml_diff>
--- a/output/RELATÓRIO FOTOGRÁFICO - -_TESTE_PREVIEW_- - LEVANTAMENTO PREVENTIVO.docx
+++ b/output/RELATÓRIO FOTOGRÁFICO - -_TESTE_PREVIEW_- - LEVANTAMENTO PREVENTIVO.docx
@@ -1287,7 +1287,7 @@
                 <w:sz w:val="22"/>
                 <w:u w:val="none"/>
               </w:rPr>
-              <w:t>CONFRESA</w:t>
+              <w:t>AVENIDA GOIÁS</w:t>
             </w:r>
           </w:p>
         </w:tc>
@@ -1524,7 +1524,7 @@
                 <w:sz w:val="22"/>
                 <w:u w:val="none"/>
               </w:rPr>
-              <w:t>MG</w:t>
+              <w:t>SP</w:t>
             </w:r>
           </w:p>
         </w:tc>

</xml_diff>

<commit_message>
Show image previews within the web interface before generating report
Implements image thumbnails in the preview, serves them via a new route, and logs form data.

Replit-Commit-Author: Agent
Replit-Commit-Session-Id: 47421049-0ec8-42cd-bd0a-0e4d6dc354d8
Replit-Commit-Screenshot-Url: https://storage.googleapis.com/screenshot-production-us-central1/2490d5f0-57d4-4c41-8749-3ebacea1f737/47421049-0ec8-42cd-bd0a-0e4d6dc354d8/t1OgkzB
</commit_message>
<xml_diff>
--- a/output/RELATÓRIO FOTOGRÁFICO - -_TESTE_PREVIEW_- - LEVANTAMENTO PREVENTIVO.docx
+++ b/output/RELATÓRIO FOTOGRÁFICO - -_TESTE_PREVIEW_- - LEVANTAMENTO PREVENTIVO.docx
@@ -95,10 +95,10 @@
           <w:sz w:val="4"/>
         </w:rPr>
         <w:drawing>
-          <wp:inline distT="0" distB="0" distL="0" distR="0" wp14:anchorId="5C14E388" wp14:editId="2869BA6A">
-            <wp:extent cx="6210600" cy="27241"/>
+          <wp:inline distT="0" distB="0" distL="0" distR="0" wp14:anchorId="1DA10A39" wp14:editId="20DC7724">
+            <wp:extent cx="6210300" cy="25400"/>
             <wp:effectExtent l="0" t="0" r="0" b="0"/>
-            <wp:docPr id="5" name="image5.png"/>
+            <wp:docPr id="170281372" name="Imagem 4"/>
             <wp:cNvGraphicFramePr>
               <a:graphicFrameLocks xmlns:a="http://schemas.openxmlformats.org/drawingml/2006/main" noChangeAspect="1"/>
             </wp:cNvGraphicFramePr>
@@ -106,23 +106,36 @@
               <a:graphicData uri="http://schemas.openxmlformats.org/drawingml/2006/picture">
                 <pic:pic xmlns:pic="http://schemas.openxmlformats.org/drawingml/2006/picture">
                   <pic:nvPicPr>
-                    <pic:cNvPr id="6" name="image5.png"/>
-                    <pic:cNvPicPr/>
+                    <pic:cNvPr id="0" name="image5.png"/>
+                    <pic:cNvPicPr>
+                      <a:picLocks noChangeAspect="1" noChangeArrowheads="1"/>
+                    </pic:cNvPicPr>
                   </pic:nvPicPr>
                   <pic:blipFill>
-                    <a:blip r:embed="rId8" cstate="print"/>
+                    <a:blip r:embed="rId8" cstate="print">
+                      <a:extLst>
+                        <a:ext uri="{28A0092B-C50C-407E-A947-70E740481C1C}">
+                          <a14:useLocalDpi xmlns:a14="http://schemas.microsoft.com/office/drawing/2010/main" val="0"/>
+                        </a:ext>
+                      </a:extLst>
+                    </a:blip>
+                    <a:srcRect/>
                     <a:stretch>
                       <a:fillRect/>
                     </a:stretch>
                   </pic:blipFill>
-                  <pic:spPr>
+                  <pic:spPr bwMode="auto">
                     <a:xfrm>
                       <a:off x="0" y="0"/>
-                      <a:ext cx="6210600" cy="27241"/>
+                      <a:ext cx="6210300" cy="25400"/>
                     </a:xfrm>
                     <a:prstGeom prst="rect">
                       <a:avLst/>
                     </a:prstGeom>
+                    <a:noFill/>
+                    <a:ln>
+                      <a:noFill/>
+                    </a:ln>
                   </pic:spPr>
                 </pic:pic>
               </a:graphicData>
@@ -142,12 +155,12 @@
         <w:tblLook w:val="04A0" w:firstRow="1" w:lastRow="0" w:firstColumn="1" w:lastColumn="0" w:noHBand="0" w:noVBand="1"/>
       </w:tblPr>
       <w:tblGrid>
-        <w:gridCol w:w="1820"/>
+        <w:gridCol w:w="1826"/>
         <w:gridCol w:w="1000"/>
         <w:gridCol w:w="1449"/>
         <w:gridCol w:w="2244"/>
         <w:gridCol w:w="2270"/>
-        <w:gridCol w:w="2060"/>
+        <w:gridCol w:w="2066"/>
       </w:tblGrid>
       <w:tr>
         <w:trPr>
@@ -157,38 +170,27 @@
           <w:tcPr>
             <w:tcW w:w="1817" w:type="dxa"/>
             <w:vMerge w:val="restart"/>
-            <w:tcBorders>
-              <w:top w:val="nil"/>
-              <w:left w:val="nil"/>
-              <w:bottom w:val="nil"/>
-              <w:right w:val="nil"/>
-            </w:tcBorders>
-            <w:shd w:val="clear" w:color="auto" w:fill="auto"/>
             <w:noWrap/>
             <w:vAlign w:val="bottom"/>
-            <w:hideMark/>
           </w:tcPr>
           <w:p>
             <w:pPr>
               <w:widowControl/>
               <w:autoSpaceDE/>
-              <w:autoSpaceDN/>
               <w:ind w:left="-844" w:right="255"/>
               <w:rPr>
                 <w:rFonts w:ascii="Calibri" w:eastAsia="Times New Roman" w:hAnsi="Calibri" w:cs="Calibri"/>
                 <w:color w:val="000000"/>
-                <w:lang w:eastAsia="pt-BR"/>
+                <w:lang w:val="en-US" w:eastAsia="pt-BR"/>
               </w:rPr>
             </w:pPr>
             <w:r>
               <w:rPr>
-                <w:rFonts w:ascii="Calibri" w:eastAsia="Times New Roman" w:hAnsi="Calibri" w:cs="Calibri"/>
                 <w:noProof/>
-                <w:color w:val="000000"/>
-                <w:lang w:eastAsia="pt-BR"/>
+                <w:lang w:val="en-US"/>
               </w:rPr>
               <w:drawing>
-                <wp:anchor distT="0" distB="0" distL="114300" distR="114300" simplePos="0" relativeHeight="251659264" behindDoc="0" locked="0" layoutInCell="1" allowOverlap="1" wp14:anchorId="7B213E75" wp14:editId="3680D1D1">
+                <wp:anchor distT="0" distB="0" distL="114300" distR="114300" simplePos="0" relativeHeight="251659264" behindDoc="0" locked="0" layoutInCell="1" allowOverlap="1" wp14:anchorId="36C003D6" wp14:editId="49509D62">
                   <wp:simplePos x="0" y="0"/>
                   <wp:positionH relativeFrom="column">
                     <wp:posOffset>-92075</wp:posOffset>
@@ -199,26 +201,18 @@
                   <wp:extent cx="971550" cy="990600"/>
                   <wp:effectExtent l="0" t="0" r="0" b="0"/>
                   <wp:wrapNone/>
-                  <wp:docPr id="7" name="Imagem 7" descr="Logotipo&#10;&#10;O conteúdo gerado por IA pode estar incorreto.">
-                    <a:extLst xmlns:a="http://schemas.openxmlformats.org/drawingml/2006/main">
-                      <a:ext uri="{FF2B5EF4-FFF2-40B4-BE49-F238E27FC236}">
-                        <a16:creationId xmlns:a16="http://schemas.microsoft.com/office/drawing/2014/main" id="{0A549BED-F6B5-493D-BCCE-4E89B48605A9}"/>
-                      </a:ext>
-                    </a:extLst>
-                  </wp:docPr>
-                  <wp:cNvGraphicFramePr/>
+                  <wp:docPr id="1218973688" name="Imagem 6" descr="Logotipo&#10;&#10;O conteúdo gerado por IA pode estar incorreto."/>
+                  <wp:cNvGraphicFramePr>
+                    <a:graphicFrameLocks xmlns:a="http://schemas.openxmlformats.org/drawingml/2006/main" noChangeAspect="1"/>
+                  </wp:cNvGraphicFramePr>
                   <a:graphic xmlns:a="http://schemas.openxmlformats.org/drawingml/2006/main">
                     <a:graphicData uri="http://schemas.openxmlformats.org/drawingml/2006/picture">
                       <pic:pic xmlns:pic="http://schemas.openxmlformats.org/drawingml/2006/picture">
                         <pic:nvPicPr>
-                          <pic:cNvPr id="7" name="Imagem 7" descr="Logotipo&#10;&#10;O conteúdo gerado por IA pode estar incorreto.">
-                            <a:extLst>
-                              <a:ext uri="{FF2B5EF4-FFF2-40B4-BE49-F238E27FC236}">
-                                <a16:creationId xmlns:a16="http://schemas.microsoft.com/office/drawing/2014/main" id="{0A549BED-F6B5-493D-BCCE-4E89B48605A9}"/>
-                              </a:ext>
-                            </a:extLst>
-                          </pic:cNvPr>
-                          <pic:cNvPicPr/>
+                          <pic:cNvPr id="0" name="Imagem 7" descr="Logotipo&#10;&#10;O conteúdo gerado por IA pode estar incorreto."/>
+                          <pic:cNvPicPr>
+                            <a:picLocks noChangeAspect="1" noChangeArrowheads="1"/>
+                          </pic:cNvPicPr>
                         </pic:nvPicPr>
                         <pic:blipFill>
                           <a:blip r:embed="rId9">
@@ -228,11 +222,12 @@
                               </a:ext>
                             </a:extLst>
                           </a:blip>
+                          <a:srcRect/>
                           <a:stretch>
                             <a:fillRect/>
                           </a:stretch>
                         </pic:blipFill>
-                        <pic:spPr>
+                        <pic:spPr bwMode="auto">
                           <a:xfrm>
                             <a:off x="0" y="0"/>
                             <a:ext cx="971550" cy="990600"/>
@@ -240,6 +235,7 @@
                           <a:prstGeom prst="rect">
                             <a:avLst/>
                           </a:prstGeom>
+                          <a:noFill/>
                         </pic:spPr>
                       </pic:pic>
                     </a:graphicData>
@@ -266,9 +262,11 @@
             </w:tblPr>
             <w:tblGrid>
               <w:gridCol w:w="1680"/>
+              <w:gridCol w:w="6"/>
             </w:tblGrid>
             <w:tr>
               <w:trPr>
+                <w:gridAfter w:val="1"/>
                 <w:trHeight w:val="310"/>
                 <w:tblCellSpacing w:w="0" w:type="dxa"/>
               </w:trPr>
@@ -276,26 +274,16 @@
                 <w:tcPr>
                   <w:tcW w:w="1680" w:type="dxa"/>
                   <w:vMerge w:val="restart"/>
-                  <w:tcBorders>
-                    <w:top w:val="nil"/>
-                    <w:left w:val="nil"/>
-                    <w:bottom w:val="nil"/>
-                    <w:right w:val="nil"/>
-                  </w:tcBorders>
-                  <w:shd w:val="clear" w:color="auto" w:fill="auto"/>
                   <w:noWrap/>
                   <w:vAlign w:val="bottom"/>
                   <w:hideMark/>
                 </w:tcPr>
                 <w:p>
                   <w:pPr>
-                    <w:widowControl/>
-                    <w:autoSpaceDE/>
-                    <w:autoSpaceDN/>
                     <w:rPr>
                       <w:rFonts w:ascii="Calibri" w:eastAsia="Times New Roman" w:hAnsi="Calibri" w:cs="Calibri"/>
                       <w:color w:val="000000"/>
-                      <w:lang w:eastAsia="pt-BR"/>
+                      <w:lang w:val="en-US" w:eastAsia="pt-BR"/>
                     </w:rPr>
                   </w:pPr>
                 </w:p>
@@ -310,23 +298,30 @@
                 <w:tcPr>
                   <w:tcW w:w="0" w:type="auto"/>
                   <w:vMerge/>
-                  <w:tcBorders>
-                    <w:top w:val="nil"/>
-                    <w:left w:val="nil"/>
-                    <w:bottom w:val="nil"/>
-                    <w:right w:val="nil"/>
-                  </w:tcBorders>
                   <w:vAlign w:val="center"/>
                   <w:hideMark/>
                 </w:tcPr>
                 <w:p>
                   <w:pPr>
-                    <w:widowControl/>
-                    <w:autoSpaceDE/>
-                    <w:autoSpaceDN/>
                     <w:rPr>
                       <w:rFonts w:ascii="Calibri" w:eastAsia="Times New Roman" w:hAnsi="Calibri" w:cs="Calibri"/>
                       <w:color w:val="000000"/>
+                      <w:lang w:val="en-US" w:eastAsia="pt-BR"/>
+                    </w:rPr>
+                  </w:pPr>
+                </w:p>
+              </w:tc>
+              <w:tc>
+                <w:tcPr>
+                  <w:tcW w:w="0" w:type="auto"/>
+                  <w:vAlign w:val="center"/>
+                  <w:hideMark/>
+                </w:tcPr>
+                <w:p>
+                  <w:pPr>
+                    <w:rPr>
+                      <w:sz w:val="20"/>
+                      <w:szCs w:val="20"/>
                       <w:lang w:eastAsia="pt-BR"/>
                     </w:rPr>
                   </w:pPr>
@@ -336,13 +331,8 @@
           </w:tbl>
           <w:p>
             <w:pPr>
-              <w:widowControl/>
-              <w:autoSpaceDE/>
-              <w:autoSpaceDN/>
-              <w:rPr>
-                <w:rFonts w:ascii="Calibri" w:eastAsia="Times New Roman" w:hAnsi="Calibri" w:cs="Calibri"/>
-                <w:color w:val="000000"/>
-                <w:lang w:eastAsia="pt-BR"/>
+              <w:rPr>
+                <w:lang w:val="en-US"/>
               </w:rPr>
             </w:pPr>
           </w:p>
@@ -358,7 +348,6 @@
               <w:bottom w:val="single" w:sz="4" w:space="0" w:color="auto"/>
               <w:right w:val="single" w:sz="4" w:space="0" w:color="auto"/>
             </w:tcBorders>
-            <w:shd w:val="clear" w:color="auto" w:fill="auto"/>
             <w:vAlign w:val="center"/>
             <w:hideMark/>
           </w:tcPr>
@@ -366,14 +355,13 @@
             <w:pPr>
               <w:widowControl/>
               <w:autoSpaceDE/>
-              <w:autoSpaceDN/>
               <w:jc w:val="center"/>
               <w:rPr>
                 <w:rFonts w:ascii="Calibri" w:eastAsia="Times New Roman" w:hAnsi="Calibri" w:cs="Calibri"/>
                 <w:b/>
                 <w:bCs/>
                 <w:color w:val="000000"/>
-                <w:lang w:eastAsia="pt-BR"/>
+                <w:lang w:val="en-US" w:eastAsia="pt-BR"/>
               </w:rPr>
             </w:pPr>
             <w:r>
@@ -382,7 +370,7 @@
                 <w:b/>
                 <w:bCs/>
                 <w:color w:val="000000"/>
-                <w:lang w:eastAsia="pt-BR"/>
+                <w:lang w:val="en-US" w:eastAsia="pt-BR"/>
               </w:rPr>
               <w:t>RELATÓRIO TÉCNICO FOTOGRÁFICO</w:t>
             </w:r>
@@ -397,7 +385,6 @@
               <w:bottom w:val="single" w:sz="4" w:space="0" w:color="auto"/>
               <w:right w:val="single" w:sz="4" w:space="0" w:color="auto"/>
             </w:tcBorders>
-            <w:shd w:val="clear" w:color="auto" w:fill="auto"/>
             <w:noWrap/>
             <w:vAlign w:val="bottom"/>
             <w:hideMark/>
@@ -406,29 +393,20 @@
             <w:pPr>
               <w:widowControl/>
               <w:autoSpaceDE/>
-              <w:autoSpaceDN/>
               <w:jc w:val="center"/>
               <w:rPr>
                 <w:rFonts w:ascii="Calibri" w:eastAsia="Times New Roman" w:hAnsi="Calibri" w:cs="Calibri"/>
                 <w:color w:val="000000"/>
-                <w:lang w:eastAsia="pt-BR"/>
+                <w:lang w:val="en-US" w:eastAsia="pt-BR"/>
               </w:rPr>
             </w:pPr>
             <w:r>
               <w:rPr>
                 <w:rFonts w:ascii="Calibri" w:eastAsia="Times New Roman" w:hAnsi="Calibri" w:cs="Calibri"/>
                 <w:color w:val="000000"/>
-                <w:lang w:eastAsia="pt-BR"/>
-              </w:rPr>
-              <w:t>Contrato:</w:t>
-            </w:r>
-            <w:r>
-              <w:rPr>
-                <w:rFonts w:ascii="Calibri" w:eastAsia="Times New Roman" w:hAnsi="Calibri" w:cs="Calibri"/>
-                <w:color w:val="000000"/>
-                <w:lang w:eastAsia="pt-BR"/>
-              </w:rPr>
-              <w:t xml:space="preserve"> </w:t>
+                <w:lang w:val="en-US" w:eastAsia="pt-BR"/>
+              </w:rPr>
+              <w:t xml:space="preserve">Contrato: </w:t>
             </w:r>
           </w:p>
         </w:tc>
@@ -441,7 +419,6 @@
               <w:bottom w:val="single" w:sz="4" w:space="0" w:color="auto"/>
               <w:right w:val="single" w:sz="4" w:space="0" w:color="auto"/>
             </w:tcBorders>
-            <w:shd w:val="clear" w:color="auto" w:fill="auto"/>
             <w:noWrap/>
             <w:vAlign w:val="bottom"/>
             <w:hideMark/>
@@ -450,21 +427,28 @@
             <w:pPr>
               <w:widowControl/>
               <w:autoSpaceDE/>
-              <w:autoSpaceDN/>
               <w:jc w:val="center"/>
               <w:rPr>
                 <w:rFonts w:ascii="Calibri" w:eastAsia="Times New Roman" w:hAnsi="Calibri" w:cs="Calibri"/>
                 <w:color w:val="000000"/>
-                <w:lang w:eastAsia="pt-BR"/>
+                <w:lang w:val="en-US" w:eastAsia="pt-BR"/>
               </w:rPr>
             </w:pPr>
             <w:r>
               <w:rPr>
                 <w:rFonts w:ascii="Calibri" w:eastAsia="Times New Roman" w:hAnsi="Calibri" w:cs="Calibri"/>
                 <w:color w:val="000000"/>
-                <w:lang w:eastAsia="pt-BR"/>
-              </w:rPr>
-              <w:t>2025.7421.0908</w:t>
+                <w:lang w:val="en-US" w:eastAsia="pt-BR"/>
+              </w:rPr>
+              <w:t>2025.7421.</w:t>
+            </w:r>
+            <w:r>
+              <w:rPr>
+                <w:rFonts w:ascii="Calibri" w:eastAsia="Times New Roman" w:hAnsi="Calibri" w:cs="Calibri"/>
+                <w:color w:val="000000"/>
+                <w:lang w:val="en-US" w:eastAsia="pt-BR"/>
+              </w:rPr>
+              <w:t>3575</w:t>
             </w:r>
           </w:p>
         </w:tc>
@@ -472,13 +456,6 @@
           <w:tcPr>
             <w:tcW w:w="1901" w:type="dxa"/>
             <w:vMerge w:val="restart"/>
-            <w:tcBorders>
-              <w:top w:val="nil"/>
-              <w:left w:val="nil"/>
-              <w:bottom w:val="nil"/>
-              <w:right w:val="nil"/>
-            </w:tcBorders>
-            <w:shd w:val="clear" w:color="auto" w:fill="auto"/>
             <w:noWrap/>
             <w:vAlign w:val="bottom"/>
             <w:hideMark/>
@@ -487,22 +464,19 @@
             <w:pPr>
               <w:widowControl/>
               <w:autoSpaceDE/>
-              <w:autoSpaceDN/>
               <w:rPr>
                 <w:rFonts w:ascii="Calibri" w:eastAsia="Times New Roman" w:hAnsi="Calibri" w:cs="Calibri"/>
                 <w:color w:val="000000"/>
-                <w:lang w:eastAsia="pt-BR"/>
+                <w:lang w:val="en-US" w:eastAsia="pt-BR"/>
               </w:rPr>
             </w:pPr>
             <w:r>
               <w:rPr>
-                <w:rFonts w:ascii="Calibri" w:eastAsia="Times New Roman" w:hAnsi="Calibri" w:cs="Calibri"/>
                 <w:noProof/>
-                <w:color w:val="000000"/>
-                <w:lang w:eastAsia="pt-BR"/>
+                <w:lang w:val="en-US"/>
               </w:rPr>
               <w:drawing>
-                <wp:anchor distT="0" distB="0" distL="114300" distR="114300" simplePos="0" relativeHeight="251660288" behindDoc="0" locked="0" layoutInCell="1" allowOverlap="1" wp14:anchorId="78EA1514" wp14:editId="06FE0A9B">
+                <wp:anchor distT="0" distB="0" distL="114300" distR="114300" simplePos="0" relativeHeight="251660288" behindDoc="0" locked="0" layoutInCell="1" allowOverlap="1" wp14:anchorId="7F5FEA00" wp14:editId="6C197094">
                   <wp:simplePos x="0" y="0"/>
                   <wp:positionH relativeFrom="column">
                     <wp:posOffset>128905</wp:posOffset>
@@ -513,27 +487,17 @@
                   <wp:extent cx="1056005" cy="999490"/>
                   <wp:effectExtent l="0" t="0" r="0" b="0"/>
                   <wp:wrapNone/>
-                  <wp:docPr id="6" name="Imagem 6" descr="Desenho de pessoa e texto branco&#10;&#10;O conteúdo gerado por IA pode estar incorreto.">
-                    <a:extLst xmlns:a="http://schemas.openxmlformats.org/drawingml/2006/main">
-                      <a:ext uri="{FF2B5EF4-FFF2-40B4-BE49-F238E27FC236}">
-                        <a16:creationId xmlns:a16="http://schemas.microsoft.com/office/drawing/2014/main" id="{9D978283-B241-46F3-B46B-6B7F67434407}"/>
-                      </a:ext>
-                    </a:extLst>
-                  </wp:docPr>
-                  <wp:cNvGraphicFramePr/>
+                  <wp:docPr id="246455560" name="Imagem 5" descr="Desenho de pessoa e texto branco&#10;&#10;O conteúdo gerado por IA pode estar incorreto."/>
+                  <wp:cNvGraphicFramePr>
+                    <a:graphicFrameLocks xmlns:a="http://schemas.openxmlformats.org/drawingml/2006/main" noChangeAspect="1"/>
+                  </wp:cNvGraphicFramePr>
                   <a:graphic xmlns:a="http://schemas.openxmlformats.org/drawingml/2006/main">
                     <a:graphicData uri="http://schemas.openxmlformats.org/drawingml/2006/picture">
                       <pic:pic xmlns:pic="http://schemas.openxmlformats.org/drawingml/2006/picture">
                         <pic:nvPicPr>
-                          <pic:cNvPr id="6" name="Imagem 6" descr="Desenho de pessoa e texto branco&#10;&#10;O conteúdo gerado por IA pode estar incorreto.">
-                            <a:extLst>
-                              <a:ext uri="{FF2B5EF4-FFF2-40B4-BE49-F238E27FC236}">
-                                <a16:creationId xmlns:a16="http://schemas.microsoft.com/office/drawing/2014/main" id="{9D978283-B241-46F3-B46B-6B7F67434407}"/>
-                              </a:ext>
-                            </a:extLst>
-                          </pic:cNvPr>
+                          <pic:cNvPr id="0" name="Imagem 6" descr="Desenho de pessoa e texto branco&#10;&#10;O conteúdo gerado por IA pode estar incorreto."/>
                           <pic:cNvPicPr>
-                            <a:picLocks noChangeAspect="1"/>
+                            <a:picLocks noChangeAspect="1" noChangeArrowheads="1"/>
                           </pic:cNvPicPr>
                         </pic:nvPicPr>
                         <pic:blipFill>
@@ -544,11 +508,12 @@
                               </a:ext>
                             </a:extLst>
                           </a:blip>
+                          <a:srcRect/>
                           <a:stretch>
                             <a:fillRect/>
                           </a:stretch>
                         </pic:blipFill>
-                        <pic:spPr>
+                        <pic:spPr bwMode="auto">
                           <a:xfrm>
                             <a:off x="0" y="0"/>
                             <a:ext cx="1056005" cy="999490"/>
@@ -556,6 +521,7 @@
                           <a:prstGeom prst="rect">
                             <a:avLst/>
                           </a:prstGeom>
+                          <a:noFill/>
                         </pic:spPr>
                       </pic:pic>
                     </a:graphicData>
@@ -582,9 +548,11 @@
             </w:tblPr>
             <w:tblGrid>
               <w:gridCol w:w="1920"/>
+              <w:gridCol w:w="6"/>
             </w:tblGrid>
             <w:tr>
               <w:trPr>
+                <w:gridAfter w:val="1"/>
                 <w:trHeight w:val="310"/>
                 <w:tblCellSpacing w:w="0" w:type="dxa"/>
               </w:trPr>
@@ -592,26 +560,16 @@
                 <w:tcPr>
                   <w:tcW w:w="1920" w:type="dxa"/>
                   <w:vMerge w:val="restart"/>
-                  <w:tcBorders>
-                    <w:top w:val="nil"/>
-                    <w:left w:val="nil"/>
-                    <w:bottom w:val="nil"/>
-                    <w:right w:val="nil"/>
-                  </w:tcBorders>
-                  <w:shd w:val="clear" w:color="auto" w:fill="auto"/>
                   <w:noWrap/>
                   <w:vAlign w:val="bottom"/>
                   <w:hideMark/>
                 </w:tcPr>
                 <w:p>
                   <w:pPr>
-                    <w:widowControl/>
-                    <w:autoSpaceDE/>
-                    <w:autoSpaceDN/>
                     <w:rPr>
                       <w:rFonts w:ascii="Calibri" w:eastAsia="Times New Roman" w:hAnsi="Calibri" w:cs="Calibri"/>
                       <w:color w:val="000000"/>
-                      <w:lang w:eastAsia="pt-BR"/>
+                      <w:lang w:val="en-US" w:eastAsia="pt-BR"/>
                     </w:rPr>
                   </w:pPr>
                 </w:p>
@@ -626,23 +584,30 @@
                 <w:tcPr>
                   <w:tcW w:w="0" w:type="auto"/>
                   <w:vMerge/>
-                  <w:tcBorders>
-                    <w:top w:val="nil"/>
-                    <w:left w:val="nil"/>
-                    <w:bottom w:val="nil"/>
-                    <w:right w:val="nil"/>
-                  </w:tcBorders>
                   <w:vAlign w:val="center"/>
                   <w:hideMark/>
                 </w:tcPr>
                 <w:p>
                   <w:pPr>
-                    <w:widowControl/>
-                    <w:autoSpaceDE/>
-                    <w:autoSpaceDN/>
                     <w:rPr>
                       <w:rFonts w:ascii="Calibri" w:eastAsia="Times New Roman" w:hAnsi="Calibri" w:cs="Calibri"/>
                       <w:color w:val="000000"/>
+                      <w:lang w:val="en-US" w:eastAsia="pt-BR"/>
+                    </w:rPr>
+                  </w:pPr>
+                </w:p>
+              </w:tc>
+              <w:tc>
+                <w:tcPr>
+                  <w:tcW w:w="0" w:type="auto"/>
+                  <w:vAlign w:val="center"/>
+                  <w:hideMark/>
+                </w:tcPr>
+                <w:p>
+                  <w:pPr>
+                    <w:rPr>
+                      <w:sz w:val="20"/>
+                      <w:szCs w:val="20"/>
                       <w:lang w:eastAsia="pt-BR"/>
                     </w:rPr>
                   </w:pPr>
@@ -652,13 +617,8 @@
           </w:tbl>
           <w:p>
             <w:pPr>
-              <w:widowControl/>
-              <w:autoSpaceDE/>
-              <w:autoSpaceDN/>
-              <w:rPr>
-                <w:rFonts w:ascii="Calibri" w:eastAsia="Times New Roman" w:hAnsi="Calibri" w:cs="Calibri"/>
-                <w:color w:val="000000"/>
-                <w:lang w:eastAsia="pt-BR"/>
+              <w:rPr>
+                <w:lang w:val="en-US"/>
               </w:rPr>
             </w:pPr>
           </w:p>
@@ -670,33 +630,22 @@
         </w:trPr>
         <w:tc>
           <w:tcPr>
-            <w:tcW w:w="1817" w:type="dxa"/>
+            <w:tcW w:w="0" w:type="auto"/>
             <w:vMerge/>
-            <w:tcBorders>
-              <w:top w:val="nil"/>
-              <w:left w:val="nil"/>
-              <w:bottom w:val="nil"/>
-              <w:right w:val="nil"/>
-            </w:tcBorders>
             <w:vAlign w:val="center"/>
             <w:hideMark/>
           </w:tcPr>
           <w:p>
             <w:pPr>
-              <w:widowControl/>
-              <w:autoSpaceDE/>
-              <w:autoSpaceDN/>
-              <w:rPr>
-                <w:rFonts w:ascii="Calibri" w:eastAsia="Times New Roman" w:hAnsi="Calibri" w:cs="Calibri"/>
-                <w:color w:val="000000"/>
-                <w:lang w:eastAsia="pt-BR"/>
+              <w:rPr>
+                <w:lang w:val="en-US"/>
               </w:rPr>
             </w:pPr>
           </w:p>
         </w:tc>
         <w:tc>
           <w:tcPr>
-            <w:tcW w:w="2388" w:type="dxa"/>
+            <w:tcW w:w="0" w:type="auto"/>
             <w:gridSpan w:val="2"/>
             <w:vMerge/>
             <w:tcBorders>
@@ -710,15 +659,12 @@
           </w:tcPr>
           <w:p>
             <w:pPr>
-              <w:widowControl/>
-              <w:autoSpaceDE/>
-              <w:autoSpaceDN/>
               <w:rPr>
                 <w:rFonts w:ascii="Calibri" w:eastAsia="Times New Roman" w:hAnsi="Calibri" w:cs="Calibri"/>
                 <w:b/>
                 <w:bCs/>
                 <w:color w:val="000000"/>
-                <w:lang w:eastAsia="pt-BR"/>
+                <w:lang w:val="en-US" w:eastAsia="pt-BR"/>
               </w:rPr>
             </w:pPr>
           </w:p>
@@ -732,7 +678,6 @@
               <w:bottom w:val="single" w:sz="4" w:space="0" w:color="auto"/>
               <w:right w:val="single" w:sz="4" w:space="0" w:color="auto"/>
             </w:tcBorders>
-            <w:shd w:val="clear" w:color="auto" w:fill="auto"/>
             <w:noWrap/>
             <w:vAlign w:val="bottom"/>
             <w:hideMark/>
@@ -741,18 +686,17 @@
             <w:pPr>
               <w:widowControl/>
               <w:autoSpaceDE/>
-              <w:autoSpaceDN/>
               <w:rPr>
                 <w:rFonts w:ascii="Calibri" w:eastAsia="Times New Roman" w:hAnsi="Calibri" w:cs="Calibri"/>
                 <w:color w:val="000000"/>
-                <w:lang w:eastAsia="pt-BR"/>
+                <w:lang w:val="en-US" w:eastAsia="pt-BR"/>
               </w:rPr>
             </w:pPr>
             <w:r>
               <w:rPr>
                 <w:rFonts w:ascii="Calibri" w:eastAsia="Times New Roman" w:hAnsi="Calibri" w:cs="Calibri"/>
                 <w:color w:val="000000"/>
-                <w:lang w:eastAsia="pt-BR"/>
+                <w:lang w:val="en-US" w:eastAsia="pt-BR"/>
               </w:rPr>
               <w:t xml:space="preserve">Nr. Ordem de Serviço: </w:t>
             </w:r>
@@ -767,9 +711,9 @@
               <w:bottom w:val="single" w:sz="4" w:space="0" w:color="auto"/>
               <w:right w:val="single" w:sz="4" w:space="0" w:color="auto"/>
             </w:tcBorders>
-            <w:shd w:val="clear" w:color="auto" w:fill="auto"/>
             <w:noWrap/>
             <w:vAlign w:val="bottom"/>
+            <w:hideMark/>
           </w:tcPr>
           <w:p>
             <w:pPr>
@@ -779,12 +723,14 @@
               <w:rPr>
                 <w:rFonts w:ascii="Calibri" w:hAnsi="Calibri" w:cs="Calibri"/>
                 <w:color w:val="000000" w:themeColor="text1"/>
+                <w:lang w:val="en-US"/>
               </w:rPr>
             </w:pPr>
             <w:r>
               <w:rPr>
                 <w:rFonts w:ascii="Calibri" w:hAnsi="Calibri" w:cs="Calibri"/>
                 <w:color w:val="000000" w:themeColor="text1"/>
+                <w:lang w:val="en-US"/>
               </w:rPr>
             </w:r>
             <w:r>
@@ -799,26 +745,15 @@
         </w:tc>
         <w:tc>
           <w:tcPr>
-            <w:tcW w:w="1901" w:type="dxa"/>
+            <w:tcW w:w="0" w:type="auto"/>
             <w:vMerge/>
-            <w:tcBorders>
-              <w:top w:val="nil"/>
-              <w:left w:val="nil"/>
-              <w:bottom w:val="nil"/>
-              <w:right w:val="nil"/>
-            </w:tcBorders>
             <w:vAlign w:val="center"/>
             <w:hideMark/>
           </w:tcPr>
           <w:p>
             <w:pPr>
-              <w:widowControl/>
-              <w:autoSpaceDE/>
-              <w:autoSpaceDN/>
-              <w:rPr>
-                <w:rFonts w:ascii="Calibri" w:eastAsia="Times New Roman" w:hAnsi="Calibri" w:cs="Calibri"/>
-                <w:color w:val="000000"/>
-                <w:lang w:eastAsia="pt-BR"/>
+              <w:rPr>
+                <w:lang w:val="en-US"/>
               </w:rPr>
             </w:pPr>
           </w:p>
@@ -830,33 +765,22 @@
         </w:trPr>
         <w:tc>
           <w:tcPr>
-            <w:tcW w:w="1817" w:type="dxa"/>
+            <w:tcW w:w="0" w:type="auto"/>
             <w:vMerge/>
-            <w:tcBorders>
-              <w:top w:val="nil"/>
-              <w:left w:val="nil"/>
-              <w:bottom w:val="nil"/>
-              <w:right w:val="nil"/>
-            </w:tcBorders>
             <w:vAlign w:val="center"/>
             <w:hideMark/>
           </w:tcPr>
           <w:p>
             <w:pPr>
-              <w:widowControl/>
-              <w:autoSpaceDE/>
-              <w:autoSpaceDN/>
-              <w:rPr>
-                <w:rFonts w:ascii="Calibri" w:eastAsia="Times New Roman" w:hAnsi="Calibri" w:cs="Calibri"/>
-                <w:color w:val="000000"/>
-                <w:lang w:eastAsia="pt-BR"/>
+              <w:rPr>
+                <w:lang w:val="en-US"/>
               </w:rPr>
             </w:pPr>
           </w:p>
         </w:tc>
         <w:tc>
           <w:tcPr>
-            <w:tcW w:w="2388" w:type="dxa"/>
+            <w:tcW w:w="0" w:type="auto"/>
             <w:gridSpan w:val="2"/>
             <w:vMerge/>
             <w:tcBorders>
@@ -870,15 +794,12 @@
           </w:tcPr>
           <w:p>
             <w:pPr>
-              <w:widowControl/>
-              <w:autoSpaceDE/>
-              <w:autoSpaceDN/>
               <w:rPr>
                 <w:rFonts w:ascii="Calibri" w:eastAsia="Times New Roman" w:hAnsi="Calibri" w:cs="Calibri"/>
                 <w:b/>
                 <w:bCs/>
                 <w:color w:val="000000"/>
-                <w:lang w:eastAsia="pt-BR"/>
+                <w:lang w:val="en-US" w:eastAsia="pt-BR"/>
               </w:rPr>
             </w:pPr>
           </w:p>
@@ -893,7 +814,6 @@
               <w:bottom w:val="single" w:sz="4" w:space="0" w:color="auto"/>
               <w:right w:val="single" w:sz="4" w:space="0" w:color="auto"/>
             </w:tcBorders>
-            <w:shd w:val="clear" w:color="auto" w:fill="auto"/>
             <w:vAlign w:val="center"/>
             <w:hideMark/>
           </w:tcPr>
@@ -901,29 +821,20 @@
             <w:pPr>
               <w:widowControl/>
               <w:autoSpaceDE/>
-              <w:autoSpaceDN/>
               <w:jc w:val="center"/>
               <w:rPr>
                 <w:rFonts w:ascii="Calibri" w:eastAsia="Times New Roman" w:hAnsi="Calibri" w:cs="Calibri"/>
                 <w:color w:val="000000"/>
-                <w:lang w:eastAsia="pt-BR"/>
+                <w:lang w:val="en-US" w:eastAsia="pt-BR"/>
               </w:rPr>
             </w:pPr>
             <w:r>
               <w:rPr>
                 <w:rFonts w:ascii="Calibri" w:eastAsia="Times New Roman" w:hAnsi="Calibri" w:cs="Calibri"/>
                 <w:color w:val="000000"/>
-                <w:lang w:eastAsia="pt-BR"/>
-              </w:rPr>
-              <w:t xml:space="preserve">Elaboração: </w:t>
-            </w:r>
-            <w:r>
-              <w:rPr>
-                <w:rFonts w:ascii="Calibri" w:eastAsia="Times New Roman" w:hAnsi="Calibri" w:cs="Calibri"/>
-                <w:color w:val="000000"/>
-                <w:lang w:eastAsia="pt-BR"/>
-              </w:rPr>
-              <w:t>Ygor Augusto Fernandes</w:t>
+                <w:lang w:val="en-US" w:eastAsia="pt-BR"/>
+              </w:rPr>
+              <w:t>Elaboração: Ygor Augusto Fernandes</w:t>
             </w:r>
           </w:p>
         </w:tc>
@@ -936,7 +847,6 @@
               <w:bottom w:val="single" w:sz="4" w:space="0" w:color="auto"/>
               <w:right w:val="single" w:sz="4" w:space="0" w:color="auto"/>
             </w:tcBorders>
-            <w:shd w:val="clear" w:color="auto" w:fill="auto"/>
             <w:vAlign w:val="bottom"/>
             <w:hideMark/>
           </w:tcPr>
@@ -944,19 +854,18 @@
             <w:pPr>
               <w:widowControl/>
               <w:autoSpaceDE/>
-              <w:autoSpaceDN/>
               <w:jc w:val="center"/>
               <w:rPr>
                 <w:rFonts w:ascii="Calibri" w:eastAsia="Times New Roman" w:hAnsi="Calibri" w:cs="Calibri"/>
                 <w:color w:val="000000"/>
-                <w:lang w:eastAsia="pt-BR"/>
+                <w:lang w:val="en-US" w:eastAsia="pt-BR"/>
               </w:rPr>
             </w:pPr>
             <w:r>
               <w:rPr>
                 <w:rFonts w:ascii="Calibri" w:eastAsia="Times New Roman" w:hAnsi="Calibri" w:cs="Calibri"/>
                 <w:color w:val="000000"/>
-                <w:lang w:eastAsia="pt-BR"/>
+                <w:lang w:val="en-US" w:eastAsia="pt-BR"/>
               </w:rPr>
               <w:t>Data de Elaboração:</w:t>
             </w:r>
@@ -964,26 +873,15 @@
         </w:tc>
         <w:tc>
           <w:tcPr>
-            <w:tcW w:w="1901" w:type="dxa"/>
+            <w:tcW w:w="0" w:type="auto"/>
             <w:vMerge/>
-            <w:tcBorders>
-              <w:top w:val="nil"/>
-              <w:left w:val="nil"/>
-              <w:bottom w:val="nil"/>
-              <w:right w:val="nil"/>
-            </w:tcBorders>
             <w:vAlign w:val="center"/>
             <w:hideMark/>
           </w:tcPr>
           <w:p>
             <w:pPr>
-              <w:widowControl/>
-              <w:autoSpaceDE/>
-              <w:autoSpaceDN/>
-              <w:rPr>
-                <w:rFonts w:ascii="Calibri" w:eastAsia="Times New Roman" w:hAnsi="Calibri" w:cs="Calibri"/>
-                <w:color w:val="000000"/>
-                <w:lang w:eastAsia="pt-BR"/>
+              <w:rPr>
+                <w:lang w:val="en-US"/>
               </w:rPr>
             </w:pPr>
           </w:p>
@@ -995,26 +893,15 @@
         </w:trPr>
         <w:tc>
           <w:tcPr>
-            <w:tcW w:w="1817" w:type="dxa"/>
+            <w:tcW w:w="0" w:type="auto"/>
             <w:vMerge/>
-            <w:tcBorders>
-              <w:top w:val="nil"/>
-              <w:left w:val="nil"/>
-              <w:bottom w:val="nil"/>
-              <w:right w:val="nil"/>
-            </w:tcBorders>
             <w:vAlign w:val="center"/>
             <w:hideMark/>
           </w:tcPr>
           <w:p>
             <w:pPr>
-              <w:widowControl/>
-              <w:autoSpaceDE/>
-              <w:autoSpaceDN/>
-              <w:rPr>
-                <w:rFonts w:ascii="Calibri" w:eastAsia="Times New Roman" w:hAnsi="Calibri" w:cs="Calibri"/>
-                <w:color w:val="000000"/>
-                <w:lang w:eastAsia="pt-BR"/>
+              <w:rPr>
+                <w:lang w:val="en-US"/>
               </w:rPr>
             </w:pPr>
           </w:p>
@@ -1028,7 +915,6 @@
               <w:bottom w:val="single" w:sz="4" w:space="0" w:color="auto"/>
               <w:right w:val="single" w:sz="4" w:space="0" w:color="auto"/>
             </w:tcBorders>
-            <w:shd w:val="clear" w:color="auto" w:fill="auto"/>
             <w:noWrap/>
             <w:vAlign w:val="bottom"/>
             <w:hideMark/>
@@ -1037,13 +923,12 @@
             <w:pPr>
               <w:widowControl/>
               <w:autoSpaceDE/>
-              <w:autoSpaceDN/>
               <w:rPr>
                 <w:rFonts w:ascii="Calibri" w:eastAsia="Times New Roman" w:hAnsi="Calibri" w:cs="Calibri"/>
                 <w:b/>
                 <w:bCs/>
                 <w:color w:val="000000"/>
-                <w:lang w:eastAsia="pt-BR"/>
+                <w:lang w:val="en-US" w:eastAsia="pt-BR"/>
               </w:rPr>
             </w:pPr>
             <w:r>
@@ -1052,7 +937,7 @@
                 <w:b/>
                 <w:bCs/>
                 <w:color w:val="000000"/>
-                <w:lang w:eastAsia="pt-BR"/>
+                <w:lang w:val="en-US" w:eastAsia="pt-BR"/>
               </w:rPr>
               <w:t>Agência:</w:t>
             </w:r>
@@ -1067,23 +952,26 @@
               <w:bottom w:val="single" w:sz="4" w:space="0" w:color="auto"/>
               <w:right w:val="single" w:sz="4" w:space="0" w:color="auto"/>
             </w:tcBorders>
-            <w:shd w:val="clear" w:color="auto" w:fill="auto"/>
             <w:noWrap/>
             <w:vAlign w:val="bottom"/>
+            <w:hideMark/>
           </w:tcPr>
           <w:p>
             <w:pPr>
               <w:widowControl/>
               <w:autoSpaceDE/>
-              <w:autoSpaceDN/>
               <w:jc w:val="center"/>
               <w:rPr>
                 <w:rFonts w:ascii="Calibri" w:eastAsia="Times New Roman" w:hAnsi="Calibri" w:cs="Calibri"/>
                 <w:color w:val="000000"/>
-                <w:lang w:eastAsia="pt-BR"/>
+                <w:lang w:val="en-US" w:eastAsia="pt-BR"/>
               </w:rPr>
             </w:pPr>
-            <w:r/>
+            <w:r>
+              <w:rPr>
+                <w:lang w:val="en-US"/>
+              </w:rPr>
+            </w:r>
             <w:r>
               <w:rPr>
                 <w:rFonts w:ascii="Calibri" w:hAnsi="Calibri"/>
@@ -1096,7 +984,7 @@
         </w:tc>
         <w:tc>
           <w:tcPr>
-            <w:tcW w:w="2244" w:type="dxa"/>
+            <w:tcW w:w="0" w:type="auto"/>
             <w:vMerge/>
             <w:tcBorders>
               <w:top w:val="nil"/>
@@ -1109,13 +997,10 @@
           </w:tcPr>
           <w:p>
             <w:pPr>
-              <w:widowControl/>
-              <w:autoSpaceDE/>
-              <w:autoSpaceDN/>
               <w:rPr>
                 <w:rFonts w:ascii="Calibri" w:eastAsia="Times New Roman" w:hAnsi="Calibri" w:cs="Calibri"/>
                 <w:color w:val="000000"/>
-                <w:lang w:eastAsia="pt-BR"/>
+                <w:lang w:val="en-US" w:eastAsia="pt-BR"/>
               </w:rPr>
             </w:pPr>
           </w:p>
@@ -1129,26 +1014,25 @@
               <w:bottom w:val="single" w:sz="4" w:space="0" w:color="auto"/>
               <w:right w:val="single" w:sz="4" w:space="0" w:color="auto"/>
             </w:tcBorders>
-            <w:shd w:val="clear" w:color="auto" w:fill="auto"/>
             <w:vAlign w:val="bottom"/>
+            <w:hideMark/>
           </w:tcPr>
           <w:p>
             <w:pPr>
               <w:widowControl/>
               <w:autoSpaceDE/>
-              <w:autoSpaceDN/>
               <w:jc w:val="center"/>
               <w:rPr>
                 <w:rFonts w:ascii="Calibri" w:eastAsia="Times New Roman" w:hAnsi="Calibri" w:cs="Calibri"/>
                 <w:color w:val="000000"/>
-                <w:lang w:eastAsia="pt-BR"/>
+                <w:lang w:val="en-US" w:eastAsia="pt-BR"/>
               </w:rPr>
             </w:pPr>
             <w:r>
               <w:rPr>
                 <w:rFonts w:ascii="Calibri" w:eastAsia="Times New Roman" w:hAnsi="Calibri" w:cs="Calibri"/>
                 <w:color w:val="000000"/>
-                <w:lang w:eastAsia="pt-BR"/>
+                <w:lang w:val="en-US" w:eastAsia="pt-BR"/>
               </w:rPr>
             </w:r>
             <w:r>
@@ -1163,26 +1047,15 @@
         </w:tc>
         <w:tc>
           <w:tcPr>
-            <w:tcW w:w="1901" w:type="dxa"/>
+            <w:tcW w:w="0" w:type="auto"/>
             <w:vMerge/>
-            <w:tcBorders>
-              <w:top w:val="nil"/>
-              <w:left w:val="nil"/>
-              <w:bottom w:val="nil"/>
-              <w:right w:val="nil"/>
-            </w:tcBorders>
             <w:vAlign w:val="center"/>
             <w:hideMark/>
           </w:tcPr>
           <w:p>
             <w:pPr>
-              <w:widowControl/>
-              <w:autoSpaceDE/>
-              <w:autoSpaceDN/>
-              <w:rPr>
-                <w:rFonts w:ascii="Calibri" w:eastAsia="Times New Roman" w:hAnsi="Calibri" w:cs="Calibri"/>
-                <w:color w:val="000000"/>
-                <w:lang w:eastAsia="pt-BR"/>
+              <w:rPr>
+                <w:lang w:val="en-US"/>
               </w:rPr>
             </w:pPr>
           </w:p>
@@ -1194,26 +1067,15 @@
         </w:trPr>
         <w:tc>
           <w:tcPr>
-            <w:tcW w:w="1817" w:type="dxa"/>
+            <w:tcW w:w="0" w:type="auto"/>
             <w:vMerge/>
-            <w:tcBorders>
-              <w:top w:val="nil"/>
-              <w:left w:val="nil"/>
-              <w:bottom w:val="nil"/>
-              <w:right w:val="nil"/>
-            </w:tcBorders>
             <w:vAlign w:val="center"/>
             <w:hideMark/>
           </w:tcPr>
           <w:p>
             <w:pPr>
-              <w:widowControl/>
-              <w:autoSpaceDE/>
-              <w:autoSpaceDN/>
-              <w:rPr>
-                <w:rFonts w:ascii="Calibri" w:eastAsia="Times New Roman" w:hAnsi="Calibri" w:cs="Calibri"/>
-                <w:color w:val="000000"/>
-                <w:lang w:eastAsia="pt-BR"/>
+              <w:rPr>
+                <w:lang w:val="en-US"/>
               </w:rPr>
             </w:pPr>
           </w:p>
@@ -1227,7 +1089,6 @@
               <w:bottom w:val="single" w:sz="4" w:space="0" w:color="auto"/>
               <w:right w:val="single" w:sz="4" w:space="0" w:color="auto"/>
             </w:tcBorders>
-            <w:shd w:val="clear" w:color="auto" w:fill="auto"/>
             <w:noWrap/>
             <w:vAlign w:val="center"/>
             <w:hideMark/>
@@ -1236,14 +1097,13 @@
             <w:pPr>
               <w:widowControl/>
               <w:autoSpaceDE/>
-              <w:autoSpaceDN/>
               <w:jc w:val="center"/>
               <w:rPr>
                 <w:rFonts w:ascii="Calibri" w:eastAsia="Times New Roman" w:hAnsi="Calibri" w:cs="Calibri"/>
                 <w:b/>
                 <w:bCs/>
                 <w:color w:val="000000"/>
-                <w:lang w:eastAsia="pt-BR"/>
+                <w:lang w:val="en-US" w:eastAsia="pt-BR"/>
               </w:rPr>
             </w:pPr>
             <w:r>
@@ -1252,7 +1112,7 @@
                 <w:b/>
                 <w:bCs/>
                 <w:color w:val="000000"/>
-                <w:lang w:eastAsia="pt-BR"/>
+                <w:lang w:val="en-US" w:eastAsia="pt-BR"/>
               </w:rPr>
               <w:t>Nome:</w:t>
             </w:r>
@@ -1267,27 +1127,31 @@
               <w:bottom w:val="single" w:sz="4" w:space="0" w:color="auto"/>
               <w:right w:val="single" w:sz="4" w:space="0" w:color="auto"/>
             </w:tcBorders>
-            <w:shd w:val="clear" w:color="auto" w:fill="auto"/>
             <w:noWrap/>
             <w:vAlign w:val="bottom"/>
+            <w:hideMark/>
           </w:tcPr>
           <w:p>
             <w:pPr>
               <w:widowControl/>
               <w:autoSpaceDE/>
-              <w:autoSpaceDN/>
               <w:jc w:val="center"/>
+              <w:rPr>
+                <w:lang w:val="en-US"/>
+              </w:rPr>
             </w:pPr>
-            <w:r/>
-            <w:r/>
-            <w:r/>
+            <w:r>
+              <w:rPr>
+                <w:lang w:val="en-US"/>
+              </w:rPr>
+            </w:r>
             <w:r>
               <w:rPr>
                 <w:rFonts w:ascii="Calibri" w:hAnsi="Calibri"/>
                 <w:sz w:val="22"/>
                 <w:u w:val="none"/>
               </w:rPr>
-              <w:t>AVENIDA GOIÁS</w:t>
+              <w:t>JOAIMA</w:t>
             </w:r>
           </w:p>
         </w:tc>
@@ -1300,7 +1164,6 @@
               <w:bottom w:val="single" w:sz="4" w:space="0" w:color="auto"/>
               <w:right w:val="single" w:sz="4" w:space="0" w:color="auto"/>
             </w:tcBorders>
-            <w:shd w:val="clear" w:color="auto" w:fill="auto"/>
             <w:vAlign w:val="center"/>
             <w:hideMark/>
           </w:tcPr>
@@ -1308,19 +1171,18 @@
             <w:pPr>
               <w:widowControl/>
               <w:autoSpaceDE/>
-              <w:autoSpaceDN/>
               <w:jc w:val="center"/>
               <w:rPr>
                 <w:rFonts w:ascii="Calibri" w:eastAsia="Times New Roman" w:hAnsi="Calibri" w:cs="Calibri"/>
                 <w:color w:val="000000"/>
-                <w:lang w:eastAsia="pt-BR"/>
+                <w:lang w:val="en-US" w:eastAsia="pt-BR"/>
               </w:rPr>
             </w:pPr>
             <w:r>
               <w:rPr>
                 <w:rFonts w:ascii="Calibri" w:eastAsia="Times New Roman" w:hAnsi="Calibri" w:cs="Calibri"/>
                 <w:color w:val="000000"/>
-                <w:lang w:eastAsia="pt-BR"/>
+                <w:lang w:val="en-US" w:eastAsia="pt-BR"/>
               </w:rPr>
               <w:t>Tipo de relatório:</w:t>
             </w:r>
@@ -1335,7 +1197,6 @@
               <w:bottom w:val="single" w:sz="4" w:space="0" w:color="auto"/>
               <w:right w:val="single" w:sz="4" w:space="0" w:color="auto"/>
             </w:tcBorders>
-            <w:shd w:val="clear" w:color="auto" w:fill="auto"/>
             <w:noWrap/>
             <w:vAlign w:val="center"/>
             <w:hideMark/>
@@ -1344,78 +1205,34 @@
             <w:pPr>
               <w:widowControl/>
               <w:autoSpaceDE/>
-              <w:autoSpaceDN/>
               <w:jc w:val="center"/>
               <w:rPr>
                 <w:rFonts w:ascii="Calibri" w:eastAsia="Times New Roman" w:hAnsi="Calibri" w:cs="Calibri"/>
                 <w:color w:val="000000"/>
-                <w:lang w:eastAsia="pt-BR"/>
+                <w:lang w:val="en-US" w:eastAsia="pt-BR"/>
               </w:rPr>
             </w:pPr>
             <w:r>
               <w:rPr>
                 <w:rFonts w:ascii="Calibri" w:eastAsia="Times New Roman" w:hAnsi="Calibri" w:cs="Calibri"/>
                 <w:color w:val="000000"/>
-                <w:lang w:eastAsia="pt-BR"/>
-              </w:rPr>
-              <w:t>Data d</w:t>
-            </w:r>
-            <w:r>
-              <w:rPr>
-                <w:rFonts w:ascii="Calibri" w:eastAsia="Times New Roman" w:hAnsi="Calibri" w:cs="Calibri"/>
-                <w:color w:val="000000"/>
-                <w:lang w:eastAsia="pt-BR"/>
-              </w:rPr>
-              <w:t>e</w:t>
-            </w:r>
-            <w:r>
-              <w:rPr>
-                <w:rFonts w:ascii="Calibri" w:eastAsia="Times New Roman" w:hAnsi="Calibri" w:cs="Calibri"/>
-                <w:color w:val="000000"/>
-                <w:lang w:eastAsia="pt-BR"/>
-              </w:rPr>
-              <w:t xml:space="preserve"> </w:t>
-            </w:r>
-            <w:r>
-              <w:rPr>
-                <w:rFonts w:ascii="Calibri" w:eastAsia="Times New Roman" w:hAnsi="Calibri" w:cs="Calibri"/>
-                <w:color w:val="000000"/>
-                <w:lang w:eastAsia="pt-BR"/>
-              </w:rPr>
-              <w:t>Atendimento</w:t>
-            </w:r>
-            <w:r>
-              <w:rPr>
-                <w:rFonts w:ascii="Calibri" w:eastAsia="Times New Roman" w:hAnsi="Calibri" w:cs="Calibri"/>
-                <w:color w:val="000000"/>
-                <w:lang w:eastAsia="pt-BR"/>
-              </w:rPr>
-              <w:t>:</w:t>
+                <w:lang w:val="en-US" w:eastAsia="pt-BR"/>
+              </w:rPr>
+              <w:t>Data de Atendimento:</w:t>
             </w:r>
           </w:p>
         </w:tc>
         <w:tc>
           <w:tcPr>
-            <w:tcW w:w="1901" w:type="dxa"/>
+            <w:tcW w:w="0" w:type="auto"/>
             <w:vMerge/>
-            <w:tcBorders>
-              <w:top w:val="nil"/>
-              <w:left w:val="nil"/>
-              <w:bottom w:val="nil"/>
-              <w:right w:val="nil"/>
-            </w:tcBorders>
             <w:vAlign w:val="center"/>
             <w:hideMark/>
           </w:tcPr>
           <w:p>
             <w:pPr>
-              <w:widowControl/>
-              <w:autoSpaceDE/>
-              <w:autoSpaceDN/>
-              <w:rPr>
-                <w:rFonts w:ascii="Calibri" w:eastAsia="Times New Roman" w:hAnsi="Calibri" w:cs="Calibri"/>
-                <w:color w:val="000000"/>
-                <w:lang w:eastAsia="pt-BR"/>
+              <w:rPr>
+                <w:lang w:val="en-US"/>
               </w:rPr>
             </w:pPr>
           </w:p>
@@ -1427,26 +1244,15 @@
         </w:trPr>
         <w:tc>
           <w:tcPr>
-            <w:tcW w:w="1817" w:type="dxa"/>
+            <w:tcW w:w="0" w:type="auto"/>
             <w:vMerge/>
-            <w:tcBorders>
-              <w:top w:val="nil"/>
-              <w:left w:val="nil"/>
-              <w:bottom w:val="nil"/>
-              <w:right w:val="nil"/>
-            </w:tcBorders>
             <w:vAlign w:val="center"/>
             <w:hideMark/>
           </w:tcPr>
           <w:p>
             <w:pPr>
-              <w:widowControl/>
-              <w:autoSpaceDE/>
-              <w:autoSpaceDN/>
-              <w:rPr>
-                <w:rFonts w:ascii="Calibri" w:eastAsia="Times New Roman" w:hAnsi="Calibri" w:cs="Calibri"/>
-                <w:color w:val="000000"/>
-                <w:lang w:eastAsia="pt-BR"/>
+              <w:rPr>
+                <w:lang w:val="en-US"/>
               </w:rPr>
             </w:pPr>
           </w:p>
@@ -1460,7 +1266,6 @@
               <w:bottom w:val="single" w:sz="4" w:space="0" w:color="auto"/>
               <w:right w:val="single" w:sz="4" w:space="0" w:color="auto"/>
             </w:tcBorders>
-            <w:shd w:val="clear" w:color="auto" w:fill="auto"/>
             <w:noWrap/>
             <w:vAlign w:val="bottom"/>
             <w:hideMark/>
@@ -1469,14 +1274,13 @@
             <w:pPr>
               <w:widowControl/>
               <w:autoSpaceDE/>
-              <w:autoSpaceDN/>
               <w:jc w:val="center"/>
               <w:rPr>
                 <w:rFonts w:ascii="Calibri" w:eastAsia="Times New Roman" w:hAnsi="Calibri" w:cs="Calibri"/>
                 <w:b/>
                 <w:bCs/>
                 <w:color w:val="000000"/>
-                <w:lang w:eastAsia="pt-BR"/>
+                <w:lang w:val="en-US" w:eastAsia="pt-BR"/>
               </w:rPr>
             </w:pPr>
             <w:r>
@@ -1485,7 +1289,7 @@
                 <w:b/>
                 <w:bCs/>
                 <w:color w:val="000000"/>
-                <w:lang w:eastAsia="pt-BR"/>
+                <w:lang w:val="en-US" w:eastAsia="pt-BR"/>
               </w:rPr>
               <w:t>UF:</w:t>
             </w:r>
@@ -1500,7 +1304,6 @@
               <w:bottom w:val="single" w:sz="4" w:space="0" w:color="auto"/>
               <w:right w:val="single" w:sz="4" w:space="0" w:color="auto"/>
             </w:tcBorders>
-            <w:shd w:val="clear" w:color="auto" w:fill="auto"/>
             <w:noWrap/>
             <w:vAlign w:val="bottom"/>
             <w:hideMark/>
@@ -1509,22 +1312,25 @@
             <w:pPr>
               <w:widowControl/>
               <w:autoSpaceDE/>
-              <w:autoSpaceDN/>
               <w:jc w:val="center"/>
               <w:rPr>
                 <w:rFonts w:ascii="Calibri" w:eastAsia="Times New Roman" w:hAnsi="Calibri" w:cs="Calibri"/>
                 <w:color w:val="000000"/>
-                <w:lang w:eastAsia="pt-BR"/>
+                <w:lang w:val="en-US" w:eastAsia="pt-BR"/>
               </w:rPr>
             </w:pPr>
-            <w:r/>
+            <w:r>
+              <w:rPr>
+                <w:lang w:val="en-US"/>
+              </w:rPr>
+            </w:r>
             <w:r>
               <w:rPr>
                 <w:rFonts w:ascii="Calibri" w:hAnsi="Calibri"/>
                 <w:sz w:val="22"/>
                 <w:u w:val="none"/>
               </w:rPr>
-              <w:t>SP</w:t>
+              <w:t>MG</w:t>
             </w:r>
           </w:p>
         </w:tc>
@@ -1537,7 +1343,6 @@
               <w:bottom w:val="single" w:sz="4" w:space="0" w:color="auto"/>
               <w:right w:val="single" w:sz="4" w:space="0" w:color="auto"/>
             </w:tcBorders>
-            <w:shd w:val="clear" w:color="auto" w:fill="auto"/>
             <w:vAlign w:val="bottom"/>
             <w:hideMark/>
           </w:tcPr>
@@ -1545,19 +1350,18 @@
             <w:pPr>
               <w:widowControl/>
               <w:autoSpaceDE/>
-              <w:autoSpaceDN/>
               <w:jc w:val="center"/>
               <w:rPr>
                 <w:rFonts w:ascii="Calibri" w:eastAsia="Times New Roman" w:hAnsi="Calibri" w:cs="Calibri"/>
                 <w:color w:val="000000"/>
-                <w:lang w:eastAsia="pt-BR"/>
+                <w:lang w:val="en-US" w:eastAsia="pt-BR"/>
               </w:rPr>
             </w:pPr>
             <w:r>
               <w:rPr>
                 <w:rFonts w:ascii="Calibri" w:eastAsia="Times New Roman" w:hAnsi="Calibri" w:cs="Calibri"/>
                 <w:color w:val="000000"/>
-                <w:lang w:eastAsia="pt-BR"/>
+                <w:lang w:val="en-US" w:eastAsia="pt-BR"/>
               </w:rPr>
             </w:r>
             <w:r>
@@ -1579,27 +1383,26 @@
               <w:bottom w:val="single" w:sz="4" w:space="0" w:color="auto"/>
               <w:right w:val="single" w:sz="4" w:space="0" w:color="auto"/>
             </w:tcBorders>
-            <w:shd w:val="clear" w:color="auto" w:fill="auto"/>
             <w:noWrap/>
             <w:vAlign w:val="bottom"/>
+            <w:hideMark/>
           </w:tcPr>
           <w:p>
             <w:pPr>
               <w:widowControl/>
               <w:autoSpaceDE/>
-              <w:autoSpaceDN/>
               <w:jc w:val="center"/>
               <w:rPr>
                 <w:rFonts w:ascii="Calibri" w:eastAsia="Times New Roman" w:hAnsi="Calibri" w:cs="Calibri"/>
                 <w:color w:val="000000"/>
-                <w:lang w:eastAsia="pt-BR"/>
+                <w:lang w:val="en-US" w:eastAsia="pt-BR"/>
               </w:rPr>
             </w:pPr>
             <w:r>
               <w:rPr>
                 <w:rFonts w:ascii="Calibri" w:eastAsia="Times New Roman" w:hAnsi="Calibri" w:cs="Calibri"/>
                 <w:color w:val="000000"/>
-                <w:lang w:eastAsia="pt-BR"/>
+                <w:lang w:val="en-US" w:eastAsia="pt-BR"/>
               </w:rPr>
             </w:r>
             <w:r>
@@ -1614,26 +1417,15 @@
         </w:tc>
         <w:tc>
           <w:tcPr>
-            <w:tcW w:w="1901" w:type="dxa"/>
+            <w:tcW w:w="0" w:type="auto"/>
             <w:vMerge/>
-            <w:tcBorders>
-              <w:top w:val="nil"/>
-              <w:left w:val="nil"/>
-              <w:bottom w:val="nil"/>
-              <w:right w:val="nil"/>
-            </w:tcBorders>
             <w:vAlign w:val="center"/>
             <w:hideMark/>
           </w:tcPr>
           <w:p>
             <w:pPr>
-              <w:widowControl/>
-              <w:autoSpaceDE/>
-              <w:autoSpaceDN/>
-              <w:rPr>
-                <w:rFonts w:ascii="Calibri" w:eastAsia="Times New Roman" w:hAnsi="Calibri" w:cs="Calibri"/>
-                <w:color w:val="000000"/>
-                <w:lang w:eastAsia="pt-BR"/>
+              <w:rPr>
+                <w:lang w:val="en-US"/>
               </w:rPr>
             </w:pPr>
           </w:p>
@@ -1691,6 +1483,13 @@
         <w:tc>
           <w:tcPr>
             <w:tcW w:w="10031" w:type="dxa"/>
+            <w:tcBorders>
+              <w:top w:val="single" w:sz="4" w:space="0" w:color="auto"/>
+              <w:left w:val="single" w:sz="4" w:space="0" w:color="auto"/>
+              <w:bottom w:val="single" w:sz="4" w:space="0" w:color="auto"/>
+              <w:right w:val="single" w:sz="4" w:space="0" w:color="auto"/>
+            </w:tcBorders>
+            <w:hideMark/>
           </w:tcPr>
           <w:p>
             <w:pPr>
@@ -1699,16 +1498,21 @@
                 <w:rFonts w:ascii="Segoe UI" w:eastAsia="Times New Roman" w:hAnsi="Segoe UI" w:cs="Segoe UI"/>
                 <w:sz w:val="23"/>
                 <w:szCs w:val="23"/>
-                <w:lang w:eastAsia="pt-BR"/>
+                <w:lang w:val="en-US" w:eastAsia="pt-BR"/>
               </w:rPr>
             </w:pPr>
             <w:r>
               <w:rPr>
                 <w:b/>
                 <w:bCs/>
+                <w:lang w:val="en-US"/>
               </w:rPr>
             </w:r>
-            <w:r/>
+            <w:r>
+              <w:rPr>
+                <w:lang w:val="en-US"/>
+              </w:rPr>
+            </w:r>
             <w:r>
               <w:rPr>
                 <w:rFonts w:ascii="Arial" w:hAnsi="Arial"/>
@@ -1727,6 +1531,13 @@
         <w:tc>
           <w:tcPr>
             <w:tcW w:w="10031" w:type="dxa"/>
+            <w:tcBorders>
+              <w:top w:val="single" w:sz="4" w:space="0" w:color="auto"/>
+              <w:left w:val="single" w:sz="4" w:space="0" w:color="auto"/>
+              <w:bottom w:val="single" w:sz="4" w:space="0" w:color="auto"/>
+              <w:right w:val="single" w:sz="4" w:space="0" w:color="auto"/>
+            </w:tcBorders>
+            <w:hideMark/>
           </w:tcPr>
           <w:p>
             <w:pPr>
@@ -1735,22 +1546,21 @@
                 <w:rFonts w:ascii="Segoe UI" w:eastAsia="Times New Roman" w:hAnsi="Segoe UI" w:cs="Segoe UI"/>
                 <w:sz w:val="23"/>
                 <w:szCs w:val="23"/>
-                <w:lang w:eastAsia="pt-BR"/>
+                <w:lang w:val="en-US" w:eastAsia="pt-BR"/>
               </w:rPr>
             </w:pPr>
             <w:r>
               <w:rPr>
                 <w:b/>
                 <w:bCs/>
+                <w:lang w:val="en-US"/>
               </w:rPr>
             </w:r>
             <w:r>
               <w:rPr>
-                <w:b/>
-                <w:bCs/>
+                <w:lang w:val="en-US"/>
               </w:rPr>
             </w:r>
-            <w:r/>
             <w:r>
               <w:rPr>
                 <w:rFonts w:ascii="Arial" w:hAnsi="Arial"/>
@@ -1769,18 +1579,33 @@
         <w:tc>
           <w:tcPr>
             <w:tcW w:w="10031" w:type="dxa"/>
+            <w:tcBorders>
+              <w:top w:val="single" w:sz="4" w:space="0" w:color="auto"/>
+              <w:left w:val="single" w:sz="4" w:space="0" w:color="auto"/>
+              <w:bottom w:val="single" w:sz="4" w:space="0" w:color="auto"/>
+              <w:right w:val="single" w:sz="4" w:space="0" w:color="auto"/>
+            </w:tcBorders>
+            <w:hideMark/>
           </w:tcPr>
           <w:p>
             <w:pPr>
               <w:spacing w:before="1"/>
+              <w:rPr>
+                <w:lang w:val="en-US"/>
+              </w:rPr>
             </w:pPr>
             <w:r>
               <w:rPr>
                 <w:b/>
                 <w:bCs/>
+                <w:lang w:val="en-US"/>
               </w:rPr>
             </w:r>
-            <w:r/>
+            <w:r>
+              <w:rPr>
+                <w:lang w:val="en-US"/>
+              </w:rPr>
+            </w:r>
             <w:r>
               <w:rPr>
                 <w:rFonts w:ascii="Arial" w:hAnsi="Arial"/>
@@ -1799,19 +1624,33 @@
         <w:tc>
           <w:tcPr>
             <w:tcW w:w="10031" w:type="dxa"/>
+            <w:tcBorders>
+              <w:top w:val="single" w:sz="4" w:space="0" w:color="auto"/>
+              <w:left w:val="single" w:sz="4" w:space="0" w:color="auto"/>
+              <w:bottom w:val="single" w:sz="4" w:space="0" w:color="auto"/>
+              <w:right w:val="single" w:sz="4" w:space="0" w:color="auto"/>
+            </w:tcBorders>
+            <w:hideMark/>
           </w:tcPr>
           <w:p>
             <w:pPr>
               <w:spacing w:before="1"/>
+              <w:rPr>
+                <w:lang w:val="en-US"/>
+              </w:rPr>
             </w:pPr>
             <w:r>
               <w:rPr>
                 <w:b/>
                 <w:bCs/>
+                <w:lang w:val="en-US"/>
               </w:rPr>
               <w:t xml:space="preserve">Responsável Técnico/Empresa: </w:t>
             </w:r>
             <w:r>
+              <w:rPr>
+                <w:lang w:val="en-US"/>
+              </w:rPr>
               <w:t>Ygor Augusto Fernandes Ferrugem – CREA: 1017279403/D-GO</w:t>
             </w:r>
           </w:p>
@@ -1943,8 +1782,8 @@
       <w:r>
         <w:drawing>
           <wp:inline xmlns:a="http://schemas.openxmlformats.org/drawingml/2006/main" xmlns:pic="http://schemas.openxmlformats.org/drawingml/2006/picture">
-            <wp:extent cx="6400000" cy="3600000"/>
-            <wp:docPr id="432957970" name="Picture 432957970"/>
+            <wp:extent cx="5400000" cy="3037500"/>
+            <wp:docPr id="1218973690" name="Picture 1218973690"/>
             <wp:cNvGraphicFramePr>
               <a:graphicFrameLocks noChangeAspect="1"/>
             </wp:cNvGraphicFramePr>
@@ -1952,7 +1791,7 @@
               <a:graphicData uri="http://schemas.openxmlformats.org/drawingml/2006/picture">
                 <pic:pic>
                   <pic:nvPicPr>
-                    <pic:cNvPr id="0" name="temp_img_3,80 x 2,50.jpg"/>
+                    <pic:cNvPr id="0" name="temp_img_366cafb6_3,80 x 2,50.jpg"/>
                     <pic:cNvPicPr/>
                   </pic:nvPicPr>
                   <pic:blipFill>
@@ -1964,7 +1803,7 @@
                   <pic:spPr>
                     <a:xfrm>
                       <a:off x="0" y="0"/>
-                      <a:ext cx="6400000" cy="3600000"/>
+                      <a:ext cx="5400000" cy="3037500"/>
                     </a:xfrm>
                     <a:prstGeom prst="rect"/>
                   </pic:spPr>
@@ -1983,8 +1822,8 @@
       <w:r>
         <w:drawing>
           <wp:inline xmlns:a="http://schemas.openxmlformats.org/drawingml/2006/main" xmlns:pic="http://schemas.openxmlformats.org/drawingml/2006/picture">
-            <wp:extent cx="2024999" cy="3600000"/>
-            <wp:docPr id="432957969" name="Picture 432957969"/>
+            <wp:extent cx="2025000" cy="3600000"/>
+            <wp:docPr id="1218973689" name="Picture 1218973689"/>
             <wp:cNvGraphicFramePr>
               <a:graphicFrameLocks noChangeAspect="1"/>
             </wp:cNvGraphicFramePr>
@@ -1992,7 +1831,7 @@
               <a:graphicData uri="http://schemas.openxmlformats.org/drawingml/2006/picture">
                 <pic:pic>
                   <pic:nvPicPr>
-                    <pic:cNvPr id="0" name="temp_img_Imagem do WhatsApp de 2025-06-11 à(s) 10.42.31_55bdc258.jpg"/>
+                    <pic:cNvPr id="0" name="temp_img_029c4376_Imagem do WhatsApp de 2025-06-11 à(s) 10.42.31_55bdc258.jpg"/>
                     <pic:cNvPicPr/>
                   </pic:nvPicPr>
                   <pic:blipFill>
@@ -2004,7 +1843,7 @@
                   <pic:spPr>
                     <a:xfrm>
                       <a:off x="0" y="0"/>
-                      <a:ext cx="2024999" cy="3600000"/>
+                      <a:ext cx="2025000" cy="3600000"/>
                     </a:xfrm>
                     <a:prstGeom prst="rect"/>
                   </pic:spPr>
@@ -2116,226 +1955,195 @@
     <w:p>
       <w:pPr>
         <w:jc w:val="center"/>
-        <w:rPr>
-          <w:b/>
-          <w:bCs/>
-        </w:rPr>
-      </w:pPr>
-    </w:p>
-    <w:p>
-      <w:pPr>
-        <w:jc w:val="center"/>
-        <w:rPr>
-          <w:b/>
-          <w:bCs/>
-        </w:rPr>
-      </w:pPr>
-      <w:r>
-        <w:rPr>
-          <w:b/>
-          <w:bCs/>
-        </w:rPr>
-        <w:br w:type="page"/>
-      </w:r>
-    </w:p>
-    <w:p>
-      <w:pPr>
-        <w:jc w:val="center"/>
-      </w:pPr>
-    </w:p>
-    <w:p>
-      <w:pPr>
-        <w:jc w:val="center"/>
-      </w:pPr>
-    </w:p>
-    <w:p>
-      <w:pPr>
-        <w:jc w:val="center"/>
-      </w:pPr>
-    </w:p>
-    <w:p>
-      <w:pPr>
-        <w:jc w:val="center"/>
-      </w:pPr>
-    </w:p>
-    <w:p>
-      <w:pPr>
-        <w:jc w:val="center"/>
-      </w:pPr>
-    </w:p>
-    <w:p>
-      <w:pPr>
-        <w:jc w:val="center"/>
-      </w:pPr>
-    </w:p>
-    <w:p>
-      <w:pPr>
-        <w:jc w:val="center"/>
-      </w:pPr>
-    </w:p>
-    <w:p>
-      <w:pPr>
-        <w:jc w:val="center"/>
-      </w:pPr>
-    </w:p>
-    <w:p>
-      <w:pPr>
-        <w:jc w:val="center"/>
-      </w:pPr>
-    </w:p>
-    <w:p>
-      <w:pPr>
-        <w:jc w:val="center"/>
-      </w:pPr>
-    </w:p>
-    <w:p>
-      <w:pPr>
-        <w:jc w:val="center"/>
-      </w:pPr>
-    </w:p>
-    <w:p>
-      <w:pPr>
-        <w:jc w:val="center"/>
-      </w:pPr>
-    </w:p>
-    <w:p>
-      <w:pPr>
-        <w:jc w:val="center"/>
-      </w:pPr>
-    </w:p>
-    <w:p>
-      <w:pPr>
-        <w:jc w:val="center"/>
-      </w:pPr>
-    </w:p>
-    <w:p>
-      <w:pPr>
-        <w:jc w:val="center"/>
-      </w:pPr>
-    </w:p>
-    <w:p>
-      <w:pPr>
-        <w:jc w:val="center"/>
-      </w:pPr>
-    </w:p>
-    <w:p>
-      <w:pPr>
-        <w:jc w:val="center"/>
-      </w:pPr>
-    </w:p>
-    <w:p>
-      <w:pPr>
-        <w:jc w:val="center"/>
-      </w:pPr>
-    </w:p>
-    <w:p>
-      <w:pPr>
-        <w:jc w:val="center"/>
-      </w:pPr>
-    </w:p>
-    <w:p>
-      <w:pPr>
-        <w:jc w:val="center"/>
-      </w:pPr>
-    </w:p>
-    <w:p>
-      <w:pPr>
-        <w:jc w:val="center"/>
-      </w:pPr>
-    </w:p>
-    <w:p>
-      <w:pPr>
-        <w:jc w:val="center"/>
-      </w:pPr>
-    </w:p>
-    <w:p>
-      <w:pPr>
-        <w:jc w:val="center"/>
-      </w:pPr>
-    </w:p>
-    <w:p>
-      <w:pPr>
-        <w:jc w:val="center"/>
-      </w:pPr>
-    </w:p>
-    <w:p>
-      <w:pPr>
-        <w:jc w:val="center"/>
-      </w:pPr>
-    </w:p>
-    <w:p>
-      <w:pPr>
-        <w:jc w:val="center"/>
-      </w:pPr>
-    </w:p>
-    <w:p>
-      <w:pPr>
-        <w:jc w:val="center"/>
-      </w:pPr>
-    </w:p>
-    <w:p>
-      <w:pPr>
-        <w:jc w:val="center"/>
-      </w:pPr>
-    </w:p>
-    <w:p>
-      <w:pPr>
-        <w:jc w:val="center"/>
-      </w:pPr>
-    </w:p>
-    <w:p>
-      <w:pPr>
-        <w:jc w:val="center"/>
-      </w:pPr>
-    </w:p>
-    <w:p>
-      <w:pPr>
-        <w:jc w:val="center"/>
-      </w:pPr>
-    </w:p>
-    <w:p>
-      <w:pPr>
-        <w:jc w:val="center"/>
-      </w:pPr>
-    </w:p>
-    <w:p>
-      <w:pPr>
-        <w:jc w:val="center"/>
-      </w:pPr>
-    </w:p>
-    <w:p>
-      <w:pPr>
-        <w:jc w:val="center"/>
-      </w:pPr>
-    </w:p>
-    <w:p>
-      <w:pPr>
-        <w:jc w:val="center"/>
-      </w:pPr>
-    </w:p>
-    <w:p>
-      <w:pPr>
-        <w:jc w:val="center"/>
-      </w:pPr>
-    </w:p>
-    <w:p>
-      <w:pPr>
-        <w:jc w:val="center"/>
-      </w:pPr>
-    </w:p>
-    <w:p>
-      <w:pPr>
-        <w:jc w:val="center"/>
-      </w:pPr>
-    </w:p>
-    <w:p>
-      <w:pPr>
-        <w:jc w:val="center"/>
-      </w:pPr>
-    </w:p>
-    <w:p>
-      <w:pPr>
-        <w:spacing w:before="1"/>
+      </w:pPr>
+    </w:p>
+    <w:p>
+      <w:pPr>
+        <w:jc w:val="center"/>
+      </w:pPr>
+    </w:p>
+    <w:p>
+      <w:pPr>
+        <w:jc w:val="center"/>
+      </w:pPr>
+    </w:p>
+    <w:p>
+      <w:pPr>
+        <w:jc w:val="center"/>
+      </w:pPr>
+    </w:p>
+    <w:p>
+      <w:pPr>
+        <w:jc w:val="center"/>
+      </w:pPr>
+    </w:p>
+    <w:p>
+      <w:pPr>
+        <w:jc w:val="center"/>
+      </w:pPr>
+    </w:p>
+    <w:p>
+      <w:pPr>
+        <w:jc w:val="center"/>
+      </w:pPr>
+    </w:p>
+    <w:p>
+      <w:pPr>
+        <w:jc w:val="center"/>
+      </w:pPr>
+    </w:p>
+    <w:p>
+      <w:pPr>
+        <w:jc w:val="center"/>
+      </w:pPr>
+    </w:p>
+    <w:p>
+      <w:pPr>
+        <w:jc w:val="center"/>
+      </w:pPr>
+    </w:p>
+    <w:p>
+      <w:pPr>
+        <w:jc w:val="center"/>
+      </w:pPr>
+    </w:p>
+    <w:p>
+      <w:pPr>
+        <w:jc w:val="center"/>
+      </w:pPr>
+    </w:p>
+    <w:p>
+      <w:pPr>
+        <w:jc w:val="center"/>
+      </w:pPr>
+    </w:p>
+    <w:p>
+      <w:pPr>
+        <w:jc w:val="center"/>
+      </w:pPr>
+    </w:p>
+    <w:p>
+      <w:pPr>
+        <w:jc w:val="center"/>
+      </w:pPr>
+    </w:p>
+    <w:p>
+      <w:pPr>
+        <w:jc w:val="center"/>
+      </w:pPr>
+    </w:p>
+    <w:p>
+      <w:pPr>
+        <w:jc w:val="center"/>
+      </w:pPr>
+    </w:p>
+    <w:p>
+      <w:pPr>
+        <w:jc w:val="center"/>
+      </w:pPr>
+    </w:p>
+    <w:p>
+      <w:pPr>
+        <w:jc w:val="center"/>
+      </w:pPr>
+    </w:p>
+    <w:p>
+      <w:pPr>
+        <w:jc w:val="center"/>
+      </w:pPr>
+    </w:p>
+    <w:p>
+      <w:pPr>
+        <w:jc w:val="center"/>
+      </w:pPr>
+    </w:p>
+    <w:p>
+      <w:pPr>
+        <w:jc w:val="center"/>
+      </w:pPr>
+    </w:p>
+    <w:p>
+      <w:pPr>
+        <w:jc w:val="center"/>
+      </w:pPr>
+    </w:p>
+    <w:p>
+      <w:pPr>
+        <w:jc w:val="center"/>
+      </w:pPr>
+    </w:p>
+    <w:p>
+      <w:pPr>
+        <w:jc w:val="center"/>
+      </w:pPr>
+    </w:p>
+    <w:p>
+      <w:pPr>
+        <w:jc w:val="center"/>
+      </w:pPr>
+    </w:p>
+    <w:p>
+      <w:pPr>
+        <w:jc w:val="center"/>
+      </w:pPr>
+    </w:p>
+    <w:p>
+      <w:pPr>
+        <w:jc w:val="center"/>
+      </w:pPr>
+    </w:p>
+    <w:p>
+      <w:pPr>
+        <w:jc w:val="center"/>
+      </w:pPr>
+    </w:p>
+    <w:p>
+      <w:pPr>
+        <w:jc w:val="center"/>
+      </w:pPr>
+    </w:p>
+    <w:p>
+      <w:pPr>
+        <w:jc w:val="center"/>
+      </w:pPr>
+    </w:p>
+    <w:p>
+      <w:pPr>
+        <w:jc w:val="center"/>
+      </w:pPr>
+    </w:p>
+    <w:p>
+      <w:pPr>
+        <w:jc w:val="center"/>
+      </w:pPr>
+    </w:p>
+    <w:p>
+      <w:pPr>
+        <w:jc w:val="center"/>
+      </w:pPr>
+    </w:p>
+    <w:p>
+      <w:pPr>
+        <w:jc w:val="center"/>
+      </w:pPr>
+    </w:p>
+    <w:p>
+      <w:pPr>
+        <w:jc w:val="center"/>
+      </w:pPr>
+    </w:p>
+    <w:p>
+      <w:pPr>
+        <w:jc w:val="center"/>
+      </w:pPr>
+    </w:p>
+    <w:p>
+      <w:pPr>
+        <w:jc w:val="center"/>
+      </w:pPr>
+    </w:p>
+    <w:p>
+      <w:pPr>
         <w:jc w:val="center"/>
       </w:pPr>
       <w:r>
@@ -2344,10 +2152,10 @@
           <w:lang w:eastAsia="pt-BR"/>
         </w:rPr>
         <w:drawing>
-          <wp:inline distT="0" distB="0" distL="0" distR="0" wp14:anchorId="5906C702" wp14:editId="740D88A4">
-            <wp:extent cx="3093085" cy="1670050"/>
-            <wp:effectExtent l="0" t="0" r="0" b="6350"/>
-            <wp:docPr id="432957968" name="Imagem 1" descr="Assinatura Ygor - Carimbo MG.PNG"/>
+          <wp:inline distT="0" distB="0" distL="0" distR="0" wp14:anchorId="7DADC919" wp14:editId="0F08B501">
+            <wp:extent cx="4156075" cy="2232660"/>
+            <wp:effectExtent l="19050" t="0" r="0" b="0"/>
+            <wp:docPr id="9" name="Imagem 9" descr="Assinatura Ygor - Carimbo MG.PNG"/>
             <wp:cNvGraphicFramePr>
               <a:graphicFrameLocks xmlns:a="http://schemas.openxmlformats.org/drawingml/2006/main" noChangeAspect="1"/>
             </wp:cNvGraphicFramePr>
@@ -2361,13 +2169,7 @@
                     </pic:cNvPicPr>
                   </pic:nvPicPr>
                   <pic:blipFill>
-                    <a:blip r:embed="rId11">
-                      <a:extLst>
-                        <a:ext uri="{28A0092B-C50C-407E-A947-70E740481C1C}">
-                          <a14:useLocalDpi xmlns:a14="http://schemas.microsoft.com/office/drawing/2010/main" val="0"/>
-                        </a:ext>
-                      </a:extLst>
-                    </a:blip>
+                    <a:blip r:embed="rId11"/>
                     <a:srcRect/>
                     <a:stretch>
                       <a:fillRect/>
@@ -2376,14 +2178,17 @@
                   <pic:spPr bwMode="auto">
                     <a:xfrm>
                       <a:off x="0" y="0"/>
-                      <a:ext cx="3093085" cy="1670050"/>
+                      <a:ext cx="4156075" cy="2232660"/>
                     </a:xfrm>
                     <a:prstGeom prst="rect">
                       <a:avLst/>
                     </a:prstGeom>
                     <a:noFill/>
-                    <a:ln>
+                    <a:ln w="9525">
                       <a:noFill/>
+                      <a:miter lim="800000"/>
+                      <a:headEnd/>
+                      <a:tailEnd/>
                     </a:ln>
                   </pic:spPr>
                 </pic:pic>
@@ -2395,7 +2200,6 @@
     </w:p>
     <w:p>
       <w:pPr>
-        <w:spacing w:before="1"/>
         <w:jc w:val="center"/>
       </w:pPr>
       <w:r>
@@ -2404,13 +2208,11 @@
     </w:p>
     <w:p>
       <w:pPr>
-        <w:spacing w:before="1"/>
-        <w:jc w:val="center"/>
-      </w:pPr>
-    </w:p>
-    <w:p>
-      <w:pPr>
-        <w:spacing w:before="1"/>
+        <w:jc w:val="center"/>
+      </w:pPr>
+    </w:p>
+    <w:p>
+      <w:pPr>
         <w:jc w:val="center"/>
       </w:pPr>
       <w:r>
@@ -2419,7 +2221,6 @@
     </w:p>
     <w:p>
       <w:pPr>
-        <w:spacing w:before="1"/>
         <w:jc w:val="center"/>
       </w:pPr>
       <w:r>
@@ -2428,20 +2229,10 @@
     </w:p>
     <w:p>
       <w:pPr>
-        <w:spacing w:before="1"/>
         <w:jc w:val="center"/>
       </w:pPr>
       <w:r>
         <w:t>CREA MG: GO1017279403D MG</w:t>
-      </w:r>
-    </w:p>
-    <w:p>
-      <w:pPr>
-        <w:spacing w:before="1"/>
-        <w:jc w:val="center"/>
-      </w:pPr>
-      <w:r>
-        <w:t>VISTO – SP 2274103 - SP</w:t>
       </w:r>
     </w:p>
     <w:p>
@@ -2486,7 +2277,7 @@
   <w:p>
     <w:pPr>
       <w:pStyle w:val="Rodap"/>
-      <w:ind w:left="-567"/>
+      <w:ind w:right="-445" w:hanging="284"/>
       <w:jc w:val="center"/>
       <w:rPr>
         <w:sz w:val="16"/>
@@ -2502,39 +2293,72 @@
     </w:r>
     <w:r>
       <w:rPr>
-        <w:rFonts w:ascii="Calibri" w:eastAsia="Times New Roman" w:hAnsi="Calibri" w:cs="Calibri"/>
+        <w:rFonts w:eastAsia="Times New Roman"/>
         <w:color w:val="000000"/>
+        <w:sz w:val="16"/>
+        <w:szCs w:val="16"/>
         <w:lang w:eastAsia="pt-BR"/>
       </w:rPr>
-      <w:t>2025.7421.0908</w:t>
+      <w:t>2025.7421.</w:t>
+    </w:r>
+    <w:r>
+      <w:rPr>
+        <w:rFonts w:eastAsia="Times New Roman"/>
+        <w:color w:val="000000"/>
+        <w:sz w:val="16"/>
+        <w:szCs w:val="16"/>
+        <w:lang w:eastAsia="pt-BR"/>
+      </w:rPr>
+      <w:t>3575</w:t>
     </w:r>
     <w:r>
       <w:rPr>
         <w:sz w:val="16"/>
         <w:szCs w:val="16"/>
       </w:rPr>
-      <w:t xml:space="preserve"> – MAFFENG ENGENHARIA E MANUTENÇÃO – </w:t>
+      <w:t xml:space="preserve"> </w:t>
     </w:r>
     <w:r>
       <w:rPr>
         <w:sz w:val="16"/>
         <w:szCs w:val="16"/>
       </w:rPr>
-      <w:t xml:space="preserve">LOTE – 03 </w:t>
+      <w:t xml:space="preserve">– MAFFENG ENGENHARIA E MANUTENÇÃO – </w:t>
     </w:r>
     <w:r>
       <w:rPr>
         <w:sz w:val="16"/>
         <w:szCs w:val="16"/>
       </w:rPr>
-      <w:t>–</w:t>
+      <w:t>LOTE</w:t>
     </w:r>
     <w:r>
       <w:rPr>
         <w:sz w:val="16"/>
         <w:szCs w:val="16"/>
       </w:rPr>
-      <w:t xml:space="preserve"> SÃO JOSE DOS CAMPOS.</w:t>
+      <w:t xml:space="preserve"> 02</w:t>
+    </w:r>
+    <w:r>
+      <w:rPr>
+        <w:sz w:val="16"/>
+        <w:szCs w:val="16"/>
+      </w:rPr>
+      <w:t xml:space="preserve"> </w:t>
+    </w:r>
+    <w:r>
+      <w:rPr>
+        <w:sz w:val="16"/>
+        <w:szCs w:val="16"/>
+      </w:rPr>
+      <w:t xml:space="preserve">– </w:t>
+    </w:r>
+    <w:r>
+      <w:rPr>
+        <w:sz w:val="16"/>
+        <w:szCs w:val="16"/>
+      </w:rPr>
+      <w:t>TANGARÁ DA SERRA, SINOP E BARRA DO GARÇAS</w:t>
     </w:r>
   </w:p>
 </w:ftr>
@@ -2561,22 +2385,22 @@
 
 <file path=word/header1.xml><?xml version="1.0" encoding="utf-8"?>
 <w:hdr xmlns:wpc="http://schemas.microsoft.com/office/word/2010/wordprocessingCanvas" xmlns:cx="http://schemas.microsoft.com/office/drawing/2014/chartex" xmlns:cx1="http://schemas.microsoft.com/office/drawing/2015/9/8/chartex" xmlns:cx2="http://schemas.microsoft.com/office/drawing/2015/10/21/chartex" xmlns:cx3="http://schemas.microsoft.com/office/drawing/2016/5/9/chartex" xmlns:cx4="http://schemas.microsoft.com/office/drawing/2016/5/10/chartex" xmlns:cx5="http://schemas.microsoft.com/office/drawing/2016/5/11/chartex" xmlns:cx6="http://schemas.microsoft.com/office/drawing/2016/5/12/chartex" xmlns:cx7="http://schemas.microsoft.com/office/drawing/2016/5/13/chartex" xmlns:cx8="http://schemas.microsoft.com/office/drawing/2016/5/14/chartex" xmlns:mc="http://schemas.openxmlformats.org/markup-compatibility/2006" xmlns:aink="http://schemas.microsoft.com/office/drawing/2016/ink" xmlns:am3d="http://schemas.microsoft.com/office/drawing/2017/model3d" xmlns:o="urn:schemas-microsoft-com:office:office" xmlns:oel="http://schemas.microsoft.com/office/2019/extlst" xmlns:r="http://schemas.openxmlformats.org/officeDocument/2006/relationships" xmlns:m="http://schemas.openxmlformats.org/officeDocument/2006/math" xmlns:v="urn:schemas-microsoft-com:vml" xmlns:wp14="http://schemas.microsoft.com/office/word/2010/wordprocessingDrawing" xmlns:wp="http://schemas.openxmlformats.org/drawingml/2006/wordprocessingDrawing" xmlns:w10="urn:schemas-microsoft-com:office:word" xmlns:w="http://schemas.openxmlformats.org/wordprocessingml/2006/main" xmlns:w14="http://schemas.microsoft.com/office/word/2010/wordml" xmlns:w15="http://schemas.microsoft.com/office/word/2012/wordml" xmlns:w16cex="http://schemas.microsoft.com/office/word/2018/wordml/cex" xmlns:w16cid="http://schemas.microsoft.com/office/word/2016/wordml/cid" xmlns:w16="http://schemas.microsoft.com/office/word/2018/wordml" xmlns:w16du="http://schemas.microsoft.com/office/word/2023/wordml/word16du" xmlns:w16sdtdh="http://schemas.microsoft.com/office/word/2020/wordml/sdtdatahash" xmlns:w16sdtfl="http://schemas.microsoft.com/office/word/2024/wordml/sdtformatlock" xmlns:w16se="http://schemas.microsoft.com/office/word/2015/wordml/symex" xmlns:wpg="http://schemas.microsoft.com/office/word/2010/wordprocessingGroup" xmlns:wpi="http://schemas.microsoft.com/office/word/2010/wordprocessingInk" xmlns:wne="http://schemas.microsoft.com/office/word/2006/wordml" xmlns:wps="http://schemas.microsoft.com/office/word/2010/wordprocessingShape" mc:Ignorable="w14 w15 w16se w16cid w16 w16cex w16sdtdh w16sdtfl w16du wp14">
-  <w:p>
-    <w:pPr>
-      <w:pStyle w:val="Estilo1"/>
-    </w:pPr>
-    <w:r>
-      <w:t xml:space="preserve">Página </w:t>
-    </w:r>
-    <w:sdt>
-      <w:sdtPr>
-        <w:id w:val="1152177882"/>
-        <w:docPartObj>
-          <w:docPartGallery w:val="Page Numbers (Top of Page)"/>
-          <w:docPartUnique/>
-        </w:docPartObj>
-      </w:sdtPr>
-      <w:sdtContent>
+  <w:sdt>
+    <w:sdtPr>
+      <w:id w:val="894783923"/>
+      <w:docPartObj>
+        <w:docPartGallery w:val="Page Numbers (Top of Page)"/>
+        <w:docPartUnique/>
+      </w:docPartObj>
+    </w:sdtPr>
+    <w:sdtContent>
+      <w:p>
+        <w:pPr>
+          <w:pStyle w:val="Estilo1"/>
+        </w:pPr>
+        <w:r>
+          <w:t xml:space="preserve">Página </w:t>
+        </w:r>
         <w:r>
           <w:fldChar w:fldCharType="begin"/>
         </w:r>
@@ -2592,128 +2416,15 @@
         <w:r>
           <w:fldChar w:fldCharType="end"/>
         </w:r>
-      </w:sdtContent>
-    </w:sdt>
-  </w:p>
+      </w:p>
+    </w:sdtContent>
+  </w:sdt>
 </w:hdr>
 </file>
 
 <file path=word/numbering.xml><?xml version="1.0" encoding="utf-8"?>
 <w:numbering xmlns:wpc="http://schemas.microsoft.com/office/word/2010/wordprocessingCanvas" xmlns:cx="http://schemas.microsoft.com/office/drawing/2014/chartex" xmlns:cx1="http://schemas.microsoft.com/office/drawing/2015/9/8/chartex" xmlns:cx2="http://schemas.microsoft.com/office/drawing/2015/10/21/chartex" xmlns:cx3="http://schemas.microsoft.com/office/drawing/2016/5/9/chartex" xmlns:cx4="http://schemas.microsoft.com/office/drawing/2016/5/10/chartex" xmlns:cx5="http://schemas.microsoft.com/office/drawing/2016/5/11/chartex" xmlns:cx6="http://schemas.microsoft.com/office/drawing/2016/5/12/chartex" xmlns:cx7="http://schemas.microsoft.com/office/drawing/2016/5/13/chartex" xmlns:cx8="http://schemas.microsoft.com/office/drawing/2016/5/14/chartex" xmlns:mc="http://schemas.openxmlformats.org/markup-compatibility/2006" xmlns:aink="http://schemas.microsoft.com/office/drawing/2016/ink" xmlns:am3d="http://schemas.microsoft.com/office/drawing/2017/model3d" xmlns:o="urn:schemas-microsoft-com:office:office" xmlns:oel="http://schemas.microsoft.com/office/2019/extlst" xmlns:r="http://schemas.openxmlformats.org/officeDocument/2006/relationships" xmlns:m="http://schemas.openxmlformats.org/officeDocument/2006/math" xmlns:v="urn:schemas-microsoft-com:vml" xmlns:wp14="http://schemas.microsoft.com/office/word/2010/wordprocessingDrawing" xmlns:wp="http://schemas.openxmlformats.org/drawingml/2006/wordprocessingDrawing" xmlns:w10="urn:schemas-microsoft-com:office:word" xmlns:w="http://schemas.openxmlformats.org/wordprocessingml/2006/main" xmlns:w14="http://schemas.microsoft.com/office/word/2010/wordml" xmlns:w15="http://schemas.microsoft.com/office/word/2012/wordml" xmlns:w16cex="http://schemas.microsoft.com/office/word/2018/wordml/cex" xmlns:w16cid="http://schemas.microsoft.com/office/word/2016/wordml/cid" xmlns:w16="http://schemas.microsoft.com/office/word/2018/wordml" xmlns:w16du="http://schemas.microsoft.com/office/word/2023/wordml/word16du" xmlns:w16sdtdh="http://schemas.microsoft.com/office/word/2020/wordml/sdtdatahash" xmlns:w16sdtfl="http://schemas.microsoft.com/office/word/2024/wordml/sdtformatlock" xmlns:w16se="http://schemas.microsoft.com/office/word/2015/wordml/symex" xmlns:wpg="http://schemas.microsoft.com/office/word/2010/wordprocessingGroup" xmlns:wpi="http://schemas.microsoft.com/office/word/2010/wordprocessingInk" xmlns:wne="http://schemas.microsoft.com/office/word/2006/wordml" xmlns:wps="http://schemas.microsoft.com/office/word/2010/wordprocessingShape" mc:Ignorable="w14 w15 w16se w16cid w16 w16cex w16sdtdh w16sdtfl w16du wp14">
   <w:abstractNum w:abstractNumId="0" w15:restartNumberingAfterBreak="0">
-    <w:nsid w:val="24877635"/>
-    <w:multiLevelType w:val="hybridMultilevel"/>
-    <w:tmpl w:val="5D864B20"/>
-    <w:lvl w:ilvl="0" w:tplc="04160001">
-      <w:start w:val="1"/>
-      <w:numFmt w:val="bullet"/>
-      <w:lvlText w:val=""/>
-      <w:lvlJc w:val="left"/>
-      <w:pPr>
-        <w:ind w:left="720" w:hanging="360"/>
-      </w:pPr>
-      <w:rPr>
-        <w:rFonts w:ascii="Symbol" w:hAnsi="Symbol" w:hint="default"/>
-      </w:rPr>
-    </w:lvl>
-    <w:lvl w:ilvl="1" w:tplc="04160003" w:tentative="1">
-      <w:start w:val="1"/>
-      <w:numFmt w:val="bullet"/>
-      <w:lvlText w:val="o"/>
-      <w:lvlJc w:val="left"/>
-      <w:pPr>
-        <w:ind w:left="1440" w:hanging="360"/>
-      </w:pPr>
-      <w:rPr>
-        <w:rFonts w:ascii="Courier New" w:hAnsi="Courier New" w:cs="Courier New" w:hint="default"/>
-      </w:rPr>
-    </w:lvl>
-    <w:lvl w:ilvl="2" w:tplc="04160005" w:tentative="1">
-      <w:start w:val="1"/>
-      <w:numFmt w:val="bullet"/>
-      <w:lvlText w:val=""/>
-      <w:lvlJc w:val="left"/>
-      <w:pPr>
-        <w:ind w:left="2160" w:hanging="360"/>
-      </w:pPr>
-      <w:rPr>
-        <w:rFonts w:ascii="Wingdings" w:hAnsi="Wingdings" w:hint="default"/>
-      </w:rPr>
-    </w:lvl>
-    <w:lvl w:ilvl="3" w:tplc="04160001" w:tentative="1">
-      <w:start w:val="1"/>
-      <w:numFmt w:val="bullet"/>
-      <w:lvlText w:val=""/>
-      <w:lvlJc w:val="left"/>
-      <w:pPr>
-        <w:ind w:left="2880" w:hanging="360"/>
-      </w:pPr>
-      <w:rPr>
-        <w:rFonts w:ascii="Symbol" w:hAnsi="Symbol" w:hint="default"/>
-      </w:rPr>
-    </w:lvl>
-    <w:lvl w:ilvl="4" w:tplc="04160003" w:tentative="1">
-      <w:start w:val="1"/>
-      <w:numFmt w:val="bullet"/>
-      <w:lvlText w:val="o"/>
-      <w:lvlJc w:val="left"/>
-      <w:pPr>
-        <w:ind w:left="3600" w:hanging="360"/>
-      </w:pPr>
-      <w:rPr>
-        <w:rFonts w:ascii="Courier New" w:hAnsi="Courier New" w:cs="Courier New" w:hint="default"/>
-      </w:rPr>
-    </w:lvl>
-    <w:lvl w:ilvl="5" w:tplc="04160005" w:tentative="1">
-      <w:start w:val="1"/>
-      <w:numFmt w:val="bullet"/>
-      <w:lvlText w:val=""/>
-      <w:lvlJc w:val="left"/>
-      <w:pPr>
-        <w:ind w:left="4320" w:hanging="360"/>
-      </w:pPr>
-      <w:rPr>
-        <w:rFonts w:ascii="Wingdings" w:hAnsi="Wingdings" w:hint="default"/>
-      </w:rPr>
-    </w:lvl>
-    <w:lvl w:ilvl="6" w:tplc="04160001" w:tentative="1">
-      <w:start w:val="1"/>
-      <w:numFmt w:val="bullet"/>
-      <w:lvlText w:val=""/>
-      <w:lvlJc w:val="left"/>
-      <w:pPr>
-        <w:ind w:left="5040" w:hanging="360"/>
-      </w:pPr>
-      <w:rPr>
-        <w:rFonts w:ascii="Symbol" w:hAnsi="Symbol" w:hint="default"/>
-      </w:rPr>
-    </w:lvl>
-    <w:lvl w:ilvl="7" w:tplc="04160003" w:tentative="1">
-      <w:start w:val="1"/>
-      <w:numFmt w:val="bullet"/>
-      <w:lvlText w:val="o"/>
-      <w:lvlJc w:val="left"/>
-      <w:pPr>
-        <w:ind w:left="5760" w:hanging="360"/>
-      </w:pPr>
-      <w:rPr>
-        <w:rFonts w:ascii="Courier New" w:hAnsi="Courier New" w:cs="Courier New" w:hint="default"/>
-      </w:rPr>
-    </w:lvl>
-    <w:lvl w:ilvl="8" w:tplc="04160005" w:tentative="1">
-      <w:start w:val="1"/>
-      <w:numFmt w:val="bullet"/>
-      <w:lvlText w:val=""/>
-      <w:lvlJc w:val="left"/>
-      <w:pPr>
-        <w:ind w:left="6480" w:hanging="360"/>
-      </w:pPr>
-      <w:rPr>
-        <w:rFonts w:ascii="Wingdings" w:hAnsi="Wingdings" w:hint="default"/>
-      </w:rPr>
-    </w:lvl>
-  </w:abstractNum>
-  <w:abstractNum w:abstractNumId="1" w15:restartNumberingAfterBreak="0">
     <w:nsid w:val="265D7319"/>
     <w:multiLevelType w:val="multilevel"/>
     <w:tmpl w:val="CA7ED488"/>
@@ -2826,7 +2537,7 @@
       </w:rPr>
     </w:lvl>
   </w:abstractNum>
-  <w:abstractNum w:abstractNumId="2" w15:restartNumberingAfterBreak="0">
+  <w:abstractNum w:abstractNumId="1" w15:restartNumberingAfterBreak="0">
     <w:nsid w:val="27E5301C"/>
     <w:multiLevelType w:val="multilevel"/>
     <w:tmpl w:val="977E4AF6"/>
@@ -2939,120 +2650,7 @@
       </w:rPr>
     </w:lvl>
   </w:abstractNum>
-  <w:abstractNum w:abstractNumId="3" w15:restartNumberingAfterBreak="0">
-    <w:nsid w:val="489362AE"/>
-    <w:multiLevelType w:val="hybridMultilevel"/>
-    <w:tmpl w:val="CC14A002"/>
-    <w:lvl w:ilvl="0" w:tplc="04160001">
-      <w:start w:val="1"/>
-      <w:numFmt w:val="bullet"/>
-      <w:lvlText w:val=""/>
-      <w:lvlJc w:val="left"/>
-      <w:pPr>
-        <w:ind w:left="720" w:hanging="360"/>
-      </w:pPr>
-      <w:rPr>
-        <w:rFonts w:ascii="Symbol" w:hAnsi="Symbol" w:hint="default"/>
-      </w:rPr>
-    </w:lvl>
-    <w:lvl w:ilvl="1" w:tplc="04160003" w:tentative="1">
-      <w:start w:val="1"/>
-      <w:numFmt w:val="bullet"/>
-      <w:lvlText w:val="o"/>
-      <w:lvlJc w:val="left"/>
-      <w:pPr>
-        <w:ind w:left="1440" w:hanging="360"/>
-      </w:pPr>
-      <w:rPr>
-        <w:rFonts w:ascii="Courier New" w:hAnsi="Courier New" w:cs="Courier New" w:hint="default"/>
-      </w:rPr>
-    </w:lvl>
-    <w:lvl w:ilvl="2" w:tplc="04160005" w:tentative="1">
-      <w:start w:val="1"/>
-      <w:numFmt w:val="bullet"/>
-      <w:lvlText w:val=""/>
-      <w:lvlJc w:val="left"/>
-      <w:pPr>
-        <w:ind w:left="2160" w:hanging="360"/>
-      </w:pPr>
-      <w:rPr>
-        <w:rFonts w:ascii="Wingdings" w:hAnsi="Wingdings" w:hint="default"/>
-      </w:rPr>
-    </w:lvl>
-    <w:lvl w:ilvl="3" w:tplc="04160001" w:tentative="1">
-      <w:start w:val="1"/>
-      <w:numFmt w:val="bullet"/>
-      <w:lvlText w:val=""/>
-      <w:lvlJc w:val="left"/>
-      <w:pPr>
-        <w:ind w:left="2880" w:hanging="360"/>
-      </w:pPr>
-      <w:rPr>
-        <w:rFonts w:ascii="Symbol" w:hAnsi="Symbol" w:hint="default"/>
-      </w:rPr>
-    </w:lvl>
-    <w:lvl w:ilvl="4" w:tplc="04160003" w:tentative="1">
-      <w:start w:val="1"/>
-      <w:numFmt w:val="bullet"/>
-      <w:lvlText w:val="o"/>
-      <w:lvlJc w:val="left"/>
-      <w:pPr>
-        <w:ind w:left="3600" w:hanging="360"/>
-      </w:pPr>
-      <w:rPr>
-        <w:rFonts w:ascii="Courier New" w:hAnsi="Courier New" w:cs="Courier New" w:hint="default"/>
-      </w:rPr>
-    </w:lvl>
-    <w:lvl w:ilvl="5" w:tplc="04160005" w:tentative="1">
-      <w:start w:val="1"/>
-      <w:numFmt w:val="bullet"/>
-      <w:lvlText w:val=""/>
-      <w:lvlJc w:val="left"/>
-      <w:pPr>
-        <w:ind w:left="4320" w:hanging="360"/>
-      </w:pPr>
-      <w:rPr>
-        <w:rFonts w:ascii="Wingdings" w:hAnsi="Wingdings" w:hint="default"/>
-      </w:rPr>
-    </w:lvl>
-    <w:lvl w:ilvl="6" w:tplc="04160001" w:tentative="1">
-      <w:start w:val="1"/>
-      <w:numFmt w:val="bullet"/>
-      <w:lvlText w:val=""/>
-      <w:lvlJc w:val="left"/>
-      <w:pPr>
-        <w:ind w:left="5040" w:hanging="360"/>
-      </w:pPr>
-      <w:rPr>
-        <w:rFonts w:ascii="Symbol" w:hAnsi="Symbol" w:hint="default"/>
-      </w:rPr>
-    </w:lvl>
-    <w:lvl w:ilvl="7" w:tplc="04160003" w:tentative="1">
-      <w:start w:val="1"/>
-      <w:numFmt w:val="bullet"/>
-      <w:lvlText w:val="o"/>
-      <w:lvlJc w:val="left"/>
-      <w:pPr>
-        <w:ind w:left="5760" w:hanging="360"/>
-      </w:pPr>
-      <w:rPr>
-        <w:rFonts w:ascii="Courier New" w:hAnsi="Courier New" w:cs="Courier New" w:hint="default"/>
-      </w:rPr>
-    </w:lvl>
-    <w:lvl w:ilvl="8" w:tplc="04160005" w:tentative="1">
-      <w:start w:val="1"/>
-      <w:numFmt w:val="bullet"/>
-      <w:lvlText w:val=""/>
-      <w:lvlJc w:val="left"/>
-      <w:pPr>
-        <w:ind w:left="6480" w:hanging="360"/>
-      </w:pPr>
-      <w:rPr>
-        <w:rFonts w:ascii="Wingdings" w:hAnsi="Wingdings" w:hint="default"/>
-      </w:rPr>
-    </w:lvl>
-  </w:abstractNum>
-  <w:abstractNum w:abstractNumId="4" w15:restartNumberingAfterBreak="0">
+  <w:abstractNum w:abstractNumId="2" w15:restartNumberingAfterBreak="0">
     <w:nsid w:val="5881199C"/>
     <w:multiLevelType w:val="multilevel"/>
     <w:tmpl w:val="644C13CE"/>
@@ -3166,18 +2764,12 @@
     </w:lvl>
   </w:abstractNum>
   <w:num w:numId="1" w16cid:durableId="66655977">
-    <w:abstractNumId w:val="4"/>
+    <w:abstractNumId w:val="2"/>
   </w:num>
   <w:num w:numId="2" w16cid:durableId="333579447">
-    <w:abstractNumId w:val="2"/>
+    <w:abstractNumId w:val="1"/>
   </w:num>
   <w:num w:numId="3" w16cid:durableId="1014722093">
-    <w:abstractNumId w:val="1"/>
-  </w:num>
-  <w:num w:numId="4" w16cid:durableId="1069230077">
-    <w:abstractNumId w:val="3"/>
-  </w:num>
-  <w:num w:numId="5" w16cid:durableId="1582635894">
     <w:abstractNumId w:val="0"/>
   </w:num>
 </w:numbering>
@@ -3880,7 +3472,6 @@
     <w:name w:val="Hyperlink"/>
     <w:basedOn w:val="Fontepargpadro"/>
     <w:uiPriority w:val="99"/>
-    <w:semiHidden/>
     <w:unhideWhenUsed/>
     <w:rsid w:val="002278ED"/>
     <w:rPr>
@@ -3905,29 +3496,40 @@
       <w:szCs w:val="18"/>
     </w:rPr>
   </w:style>
+  <w:style w:type="character" w:styleId="MenoPendente">
+    <w:name w:val="Unresolved Mention"/>
+    <w:basedOn w:val="Fontepargpadro"/>
+    <w:uiPriority w:val="99"/>
+    <w:semiHidden/>
+    <w:unhideWhenUsed/>
+    <w:rsid w:val="006F4D17"/>
+    <w:rPr>
+      <w:color w:val="605E5C"/>
+      <w:shd w:val="clear" w:color="auto" w:fill="E1DFDD"/>
+    </w:rPr>
+  </w:style>
   <w:style w:type="paragraph" w:customStyle="1" w:styleId="Estilo1">
     <w:name w:val="Estilo1"/>
     <w:basedOn w:val="Cabealhodamensagem"/>
     <w:link w:val="Estilo1Char"/>
     <w:qFormat/>
-    <w:rsid w:val="00990831"/>
+    <w:rsid w:val="009D28AD"/>
     <w:pPr>
       <w:jc w:val="center"/>
     </w:pPr>
     <w:rPr>
       <w:b/>
-      <w:sz w:val="28"/>
     </w:rPr>
   </w:style>
   <w:style w:type="character" w:customStyle="1" w:styleId="Estilo1Char">
     <w:name w:val="Estilo1 Char"/>
     <w:basedOn w:val="CabealhoChar"/>
     <w:link w:val="Estilo1"/>
-    <w:rsid w:val="00990831"/>
+    <w:rsid w:val="009D28AD"/>
     <w:rPr>
       <w:rFonts w:asciiTheme="majorHAnsi" w:eastAsiaTheme="majorEastAsia" w:hAnsiTheme="majorHAnsi" w:cstheme="majorBidi"/>
       <w:b/>
-      <w:sz w:val="28"/>
+      <w:sz w:val="24"/>
       <w:szCs w:val="24"/>
       <w:shd w:val="pct20" w:color="auto" w:fill="auto"/>
       <w:lang w:val="pt-BR"/>
@@ -3940,7 +3542,7 @@
     <w:uiPriority w:val="99"/>
     <w:semiHidden/>
     <w:unhideWhenUsed/>
-    <w:rsid w:val="00990831"/>
+    <w:rsid w:val="009D28AD"/>
     <w:pPr>
       <w:pBdr>
         <w:top w:val="single" w:sz="6" w:space="1" w:color="auto"/>
@@ -3963,7 +3565,7 @@
     <w:link w:val="Cabealhodamensagem"/>
     <w:uiPriority w:val="99"/>
     <w:semiHidden/>
-    <w:rsid w:val="00990831"/>
+    <w:rsid w:val="009D28AD"/>
     <w:rPr>
       <w:rFonts w:asciiTheme="majorHAnsi" w:eastAsiaTheme="majorEastAsia" w:hAnsiTheme="majorHAnsi" w:cstheme="majorBidi"/>
       <w:sz w:val="24"/>
@@ -3977,7 +3579,7 @@
     <w:basedOn w:val="Fontepargpadro"/>
     <w:link w:val="Corpodetexto"/>
     <w:uiPriority w:val="1"/>
-    <w:rsid w:val="00336B5A"/>
+    <w:rsid w:val="008C0C53"/>
     <w:rPr>
       <w:sz w:val="23"/>
       <w:szCs w:val="23"/>
@@ -4355,9 +3957,15 @@
           </a:solidFill>
           <a:prstDash val="solid"/>
         </a:ln>
-        <a:effectLst/>
+        <a:effectLst>
+          <a:outerShdw blurRad="40000" dist="23000" dir="5400000" rotWithShape="0">
+            <a:srgbClr val="000000">
+              <a:alpha val="35000"/>
+            </a:srgbClr>
+          </a:outerShdw>
+        </a:effectLst>
       </a:spPr>
-      <a:bodyPr rot="0" spcFirstLastPara="0" vertOverflow="overflow" horzOverflow="overflow" vert="horz" wrap="none" lIns="91440" tIns="45720" rIns="91440" bIns="45720" numCol="1" spcCol="0" rtlCol="0" fromWordArt="0" anchor="t" anchorCtr="0" forceAA="0" compatLnSpc="1">
+      <a:bodyPr rot="0" spcFirstLastPara="0" vertOverflow="overflow" horzOverflow="overflow" vert="horz" wrap="square" lIns="91440" tIns="45720" rIns="91440" bIns="45720" numCol="1" spcCol="0" rtlCol="0" fromWordArt="0" anchor="t" anchorCtr="0" forceAA="0" compatLnSpc="1">
         <a:prstTxWarp prst="textNoShape">
           <a:avLst/>
         </a:prstTxWarp>

</xml_diff>

<commit_message>
Update project configuration and file processing logic for better organization
Refactor ConfigManager to use List for Brazilian states, update ZipProcessor with ILogger and IWebHostEnvironment dependencies, and adjust folder processing logic.

Replit-Commit-Author: Agent
Replit-Commit-Session-Id: 47421049-0ec8-42cd-bd0a-0e4d6dc354d8
Replit-Commit-Checkpoint-Type: full_checkpoint
Replit-Commit-Screenshot-Url: https://storage.googleapis.com/screenshot-production-us-central1/2490d5f0-57d4-4c41-8749-3ebacea1f737/47421049-0ec8-42cd-bd0a-0e4d6dc354d8/qRNF4cZ
</commit_message>
<xml_diff>
--- a/output/RELATÓRIO FOTOGRÁFICO - -_TESTE_PREVIEW_- - LEVANTAMENTO PREVENTIVO.docx
+++ b/output/RELATÓRIO FOTOGRÁFICO - -_TESTE_PREVIEW_- - LEVANTAMENTO PREVENTIVO.docx
@@ -95,10 +95,10 @@
           <w:sz w:val="4"/>
         </w:rPr>
         <w:drawing>
-          <wp:inline distT="0" distB="0" distL="0" distR="0" wp14:anchorId="1DA10A39" wp14:editId="20DC7724">
+          <wp:inline distT="0" distB="0" distL="0" distR="0" wp14:anchorId="5C26C894" wp14:editId="4F4859B5">
             <wp:extent cx="6210300" cy="25400"/>
             <wp:effectExtent l="0" t="0" r="0" b="0"/>
-            <wp:docPr id="170281372" name="Imagem 4"/>
+            <wp:docPr id="885831859" name="Imagem 1"/>
             <wp:cNvGraphicFramePr>
               <a:graphicFrameLocks xmlns:a="http://schemas.openxmlformats.org/drawingml/2006/main" noChangeAspect="1"/>
             </wp:cNvGraphicFramePr>
@@ -190,7 +190,7 @@
                 <w:lang w:val="en-US"/>
               </w:rPr>
               <w:drawing>
-                <wp:anchor distT="0" distB="0" distL="114300" distR="114300" simplePos="0" relativeHeight="251659264" behindDoc="0" locked="0" layoutInCell="1" allowOverlap="1" wp14:anchorId="36C003D6" wp14:editId="49509D62">
+                <wp:anchor distT="0" distB="0" distL="114300" distR="114300" simplePos="0" relativeHeight="251664384" behindDoc="0" locked="0" layoutInCell="1" allowOverlap="1" wp14:anchorId="183E12A7" wp14:editId="72F15BB2">
                   <wp:simplePos x="0" y="0"/>
                   <wp:positionH relativeFrom="column">
                     <wp:posOffset>-92075</wp:posOffset>
@@ -201,7 +201,7 @@
                   <wp:extent cx="971550" cy="990600"/>
                   <wp:effectExtent l="0" t="0" r="0" b="0"/>
                   <wp:wrapNone/>
-                  <wp:docPr id="1218973688" name="Imagem 6" descr="Logotipo&#10;&#10;O conteúdo gerado por IA pode estar incorreto."/>
+                  <wp:docPr id="1434705093" name="Imagem 3" descr="Logotipo&#10;&#10;O conteúdo gerado por IA pode estar incorreto."/>
                   <wp:cNvGraphicFramePr>
                     <a:graphicFrameLocks xmlns:a="http://schemas.openxmlformats.org/drawingml/2006/main" noChangeAspect="1"/>
                   </wp:cNvGraphicFramePr>
@@ -448,7 +448,7 @@
                 <w:color w:val="000000"/>
                 <w:lang w:val="en-US" w:eastAsia="pt-BR"/>
               </w:rPr>
-              <w:t>3575</w:t>
+              <w:t>6122</w:t>
             </w:r>
           </w:p>
         </w:tc>
@@ -476,7 +476,7 @@
                 <w:lang w:val="en-US"/>
               </w:rPr>
               <w:drawing>
-                <wp:anchor distT="0" distB="0" distL="114300" distR="114300" simplePos="0" relativeHeight="251660288" behindDoc="0" locked="0" layoutInCell="1" allowOverlap="1" wp14:anchorId="7F5FEA00" wp14:editId="6C197094">
+                <wp:anchor distT="0" distB="0" distL="114300" distR="114300" simplePos="0" relativeHeight="251665408" behindDoc="0" locked="0" layoutInCell="1" allowOverlap="1" wp14:anchorId="205E4917" wp14:editId="440785DD">
                   <wp:simplePos x="0" y="0"/>
                   <wp:positionH relativeFrom="column">
                     <wp:posOffset>128905</wp:posOffset>
@@ -487,7 +487,7 @@
                   <wp:extent cx="1056005" cy="999490"/>
                   <wp:effectExtent l="0" t="0" r="0" b="0"/>
                   <wp:wrapNone/>
-                  <wp:docPr id="246455560" name="Imagem 5" descr="Desenho de pessoa e texto branco&#10;&#10;O conteúdo gerado por IA pode estar incorreto."/>
+                  <wp:docPr id="81152944" name="Imagem 2" descr="Desenho de pessoa e texto branco&#10;&#10;O conteúdo gerado por IA pode estar incorreto."/>
                   <wp:cNvGraphicFramePr>
                     <a:graphicFrameLocks xmlns:a="http://schemas.openxmlformats.org/drawingml/2006/main" noChangeAspect="1"/>
                   </wp:cNvGraphicFramePr>
@@ -1041,7 +1041,7 @@
                 <w:sz w:val="22"/>
                 <w:u w:val="none"/>
               </w:rPr>
-              <w:t>2025-07-29</w:t>
+              <w:t>2025-08-06</w:t>
             </w:r>
           </w:p>
         </w:tc>
@@ -1330,7 +1330,7 @@
                 <w:sz w:val="22"/>
                 <w:u w:val="none"/>
               </w:rPr>
-              <w:t>MG</w:t>
+              <w:t>CE</w:t>
             </w:r>
           </w:p>
         </w:tc>
@@ -1411,7 +1411,7 @@
                 <w:sz w:val="22"/>
                 <w:u w:val="none"/>
               </w:rPr>
-              <w:t>2025-07-29</w:t>
+              <w:t>2025-08-06</w:t>
             </w:r>
           </w:p>
         </w:tc>
@@ -1679,6 +1679,14 @@
         <w:pStyle w:val="Ttulo2"/>
       </w:pPr>
       <w:r>
+        <w:t>- Vista Ampla:</w:t>
+      </w:r>
+    </w:p>
+    <w:p>
+      <w:pPr>
+        <w:pStyle w:val="Ttulo2"/>
+      </w:pPr>
+      <w:r>
         <w:t>1 - Pintura acrílica:</w:t>
       </w:r>
     </w:p>
@@ -1700,7 +1708,7 @@
         <w:pStyle w:val="Ttulo2"/>
       </w:pPr>
       <w:r>
-        <w:t>2 - Pintura automotiva:</w:t>
+        <w:t>2 - Pintura esmalte metal:</w:t>
       </w:r>
     </w:p>
     <w:p>
@@ -1718,10 +1726,39 @@
     </w:p>
     <w:p>
       <w:pPr>
+        <w:pStyle w:val="Ttulo1"/>
+      </w:pPr>
+      <w:r>
+        <w:t>- Área interna:</w:t>
+      </w:r>
+    </w:p>
+    <w:p>
+      <w:pPr>
         <w:pStyle w:val="Ttulo2"/>
       </w:pPr>
       <w:r>
-        <w:t>3 - Pintura de piso:</w:t>
+        <w:t>1 - SAA (sala de autoatendimento):</w:t>
+      </w:r>
+    </w:p>
+    <w:p>
+      <w:pPr>
+        <w:jc w:val="both"/>
+      </w:pPr>
+      <w:r>
+        <w:rPr>
+          <w:rFonts w:ascii="Arial" w:hAnsi="Arial"/>
+          <w:b/>
+          <w:sz w:val="22"/>
+        </w:rPr>
+        <w:t>- Vista ampla:</w:t>
+      </w:r>
+    </w:p>
+    <w:p>
+      <w:pPr>
+        <w:pStyle w:val="Ttulo3"/>
+      </w:pPr>
+      <w:r>
+        <w:t>1.1 - Pintura acrílica:</w:t>
       </w:r>
     </w:p>
     <w:p>
@@ -1739,10 +1776,10 @@
     </w:p>
     <w:p>
       <w:pPr>
-        <w:pStyle w:val="Ttulo2"/>
-      </w:pPr>
-      <w:r>
-        <w:t>4 - Pintura esmalte metal:</w:t>
+        <w:pStyle w:val="Ttulo3"/>
+      </w:pPr>
+      <w:r>
+        <w:t>1.2 - Piso tátil:</w:t>
       </w:r>
     </w:p>
     <w:p>
@@ -1760,18 +1797,23 @@
     </w:p>
     <w:p>
       <w:pPr>
-        <w:pStyle w:val="Ttulo1"/>
-      </w:pPr>
-      <w:r>
-        <w:t>- Área interna:</w:t>
-      </w:r>
-    </w:p>
-    <w:p>
-      <w:pPr>
         <w:pStyle w:val="Ttulo2"/>
       </w:pPr>
       <w:r>
-        <w:t>1 - SAA (sala de autoatendimento):</w:t>
+        <w:t>2 - Atendimento:</w:t>
+      </w:r>
+    </w:p>
+    <w:p>
+      <w:pPr>
+        <w:jc w:val="both"/>
+      </w:pPr>
+      <w:r>
+        <w:rPr>
+          <w:rFonts w:ascii="Arial" w:hAnsi="Arial"/>
+          <w:b/>
+          <w:sz w:val="22"/>
+        </w:rPr>
+        <w:t>- Vista ampla:</w:t>
       </w:r>
     </w:p>
     <w:p/>
@@ -1782,8 +1824,8 @@
       <w:r>
         <w:drawing>
           <wp:inline xmlns:a="http://schemas.openxmlformats.org/drawingml/2006/main" xmlns:pic="http://schemas.openxmlformats.org/drawingml/2006/picture">
-            <wp:extent cx="5400000" cy="3037500"/>
-            <wp:docPr id="1218973690" name="Picture 1218973690"/>
+            <wp:extent cx="2025000" cy="3600000"/>
+            <wp:docPr id="1639678006" name="Picture 1639678006"/>
             <wp:cNvGraphicFramePr>
               <a:graphicFrameLocks noChangeAspect="1"/>
             </wp:cNvGraphicFramePr>
@@ -1791,51 +1833,11 @@
               <a:graphicData uri="http://schemas.openxmlformats.org/drawingml/2006/picture">
                 <pic:pic>
                   <pic:nvPicPr>
-                    <pic:cNvPr id="0" name="temp_img_366cafb6_3,80 x 2,50.jpg"/>
+                    <pic:cNvPr id="0" name="temp_img_9e78f865_Imagem do WhatsApp de 2025-07-02 à(s) 10.41.24_a47750dc.jpg"/>
                     <pic:cNvPicPr/>
                   </pic:nvPicPr>
                   <pic:blipFill>
                     <a:blip r:embed="rId17"/>
-                    <a:stretch>
-                      <a:fillRect/>
-                    </a:stretch>
-                  </pic:blipFill>
-                  <pic:spPr>
-                    <a:xfrm>
-                      <a:off x="0" y="0"/>
-                      <a:ext cx="5400000" cy="3037500"/>
-                    </a:xfrm>
-                    <a:prstGeom prst="rect"/>
-                  </pic:spPr>
-                </pic:pic>
-              </a:graphicData>
-            </a:graphic>
-          </wp:inline>
-        </w:drawing>
-      </w:r>
-    </w:p>
-    <w:p/>
-    <w:p>
-      <w:pPr>
-        <w:jc w:val="center"/>
-      </w:pPr>
-      <w:r>
-        <w:drawing>
-          <wp:inline xmlns:a="http://schemas.openxmlformats.org/drawingml/2006/main" xmlns:pic="http://schemas.openxmlformats.org/drawingml/2006/picture">
-            <wp:extent cx="2025000" cy="3600000"/>
-            <wp:docPr id="1218973689" name="Picture 1218973689"/>
-            <wp:cNvGraphicFramePr>
-              <a:graphicFrameLocks noChangeAspect="1"/>
-            </wp:cNvGraphicFramePr>
-            <a:graphic>
-              <a:graphicData uri="http://schemas.openxmlformats.org/drawingml/2006/picture">
-                <pic:pic>
-                  <pic:nvPicPr>
-                    <pic:cNvPr id="0" name="temp_img_029c4376_Imagem do WhatsApp de 2025-06-11 à(s) 10.42.31_55bdc258.jpg"/>
-                    <pic:cNvPicPr/>
-                  </pic:nvPicPr>
-                  <pic:blipFill>
-                    <a:blip r:embed="rId16"/>
                     <a:stretch>
                       <a:fillRect/>
                     </a:stretch>
@@ -1877,7 +1879,36 @@
         <w:pStyle w:val="Ttulo3"/>
       </w:pPr>
       <w:r>
-        <w:t>1.2 - Piso tátil:</w:t>
+        <w:t>2.2 - Substituição de carpete:</w:t>
+      </w:r>
+    </w:p>
+    <w:p>
+      <w:pPr>
+        <w:pStyle w:val="Ttulo2"/>
+      </w:pPr>
+      <w:r>
+        <w:t>3 - CAIEX:</w:t>
+      </w:r>
+    </w:p>
+    <w:p>
+      <w:pPr>
+        <w:jc w:val="both"/>
+      </w:pPr>
+      <w:r>
+        <w:rPr>
+          <w:rFonts w:ascii="Arial" w:hAnsi="Arial"/>
+          <w:b/>
+          <w:sz w:val="22"/>
+        </w:rPr>
+        <w:t>- Vista ampla:</w:t>
+      </w:r>
+    </w:p>
+    <w:p>
+      <w:pPr>
+        <w:pStyle w:val="Ttulo3"/>
+      </w:pPr>
+      <w:r>
+        <w:t>3.1 - Pintura acrílica:</w:t>
       </w:r>
     </w:p>
     <w:p>
@@ -1898,7 +1929,7 @@
         <w:pStyle w:val="Ttulo2"/>
       </w:pPr>
       <w:r>
-        <w:t>2 - Atendimento:</w:t>
+        <w:t>4 - Acesso ao segundo piso:</w:t>
       </w:r>
     </w:p>
     <w:p>
@@ -1919,7 +1950,7 @@
         <w:pStyle w:val="Ttulo3"/>
       </w:pPr>
       <w:r>
-        <w:t>2.1 - Pintura acrílica:</w:t>
+        <w:t>4.1 - Pintura acrílica:</w:t>
       </w:r>
     </w:p>
     <w:p>
@@ -1937,10 +1968,186 @@
     </w:p>
     <w:p>
       <w:pPr>
+        <w:pStyle w:val="Ttulo1"/>
+      </w:pPr>
+      <w:r>
+        <w:t>- Segundo piso:</w:t>
+      </w:r>
+    </w:p>
+    <w:p>
+      <w:pPr>
+        <w:pStyle w:val="Ttulo2"/>
+      </w:pPr>
+      <w:r>
+        <w:t>1 - Atendimento:</w:t>
+      </w:r>
+    </w:p>
+    <w:p>
+      <w:pPr>
+        <w:jc w:val="both"/>
+      </w:pPr>
+      <w:r>
+        <w:rPr>
+          <w:rFonts w:ascii="Arial" w:hAnsi="Arial"/>
+          <w:b/>
+          <w:sz w:val="22"/>
+        </w:rPr>
+        <w:t>- Vista ampla:</w:t>
+      </w:r>
+    </w:p>
+    <w:p>
+      <w:pPr>
         <w:pStyle w:val="Ttulo3"/>
       </w:pPr>
       <w:r>
-        <w:t>2.2 - Pintura esmalte em porta:</w:t>
+        <w:t>1.1 - Pintura acrílica:</w:t>
+      </w:r>
+    </w:p>
+    <w:p>
+      <w:pPr>
+        <w:jc w:val="both"/>
+      </w:pPr>
+      <w:r>
+        <w:rPr>
+          <w:rFonts w:ascii="Arial" w:hAnsi="Arial"/>
+          <w:b/>
+          <w:sz w:val="22"/>
+        </w:rPr>
+        <w:t>- Detalhes:</w:t>
+      </w:r>
+    </w:p>
+    <w:p>
+      <w:pPr>
+        <w:pStyle w:val="Ttulo3"/>
+      </w:pPr>
+      <w:r>
+        <w:t>1.2 - Substituição de carpete:</w:t>
+      </w:r>
+    </w:p>
+    <w:p>
+      <w:pPr>
+        <w:pStyle w:val="Ttulo2"/>
+      </w:pPr>
+      <w:r>
+        <w:t>2 - Suporte:</w:t>
+      </w:r>
+    </w:p>
+    <w:p>
+      <w:pPr>
+        <w:jc w:val="both"/>
+      </w:pPr>
+      <w:r>
+        <w:rPr>
+          <w:rFonts w:ascii="Arial" w:hAnsi="Arial"/>
+          <w:b/>
+          <w:sz w:val="22"/>
+        </w:rPr>
+        <w:t>- Vista ampla:</w:t>
+      </w:r>
+    </w:p>
+    <w:p>
+      <w:pPr>
+        <w:pStyle w:val="Ttulo3"/>
+      </w:pPr>
+      <w:r>
+        <w:t>2.1 - Pintura acrílica:</w:t>
+      </w:r>
+    </w:p>
+    <w:p>
+      <w:pPr>
+        <w:jc w:val="both"/>
+      </w:pPr>
+      <w:r>
+        <w:rPr>
+          <w:rFonts w:ascii="Arial" w:hAnsi="Arial"/>
+          <w:b/>
+          <w:sz w:val="22"/>
+        </w:rPr>
+        <w:t>- Detalhes:</w:t>
+      </w:r>
+    </w:p>
+    <w:p>
+      <w:pPr>
+        <w:pStyle w:val="Ttulo2"/>
+      </w:pPr>
+      <w:r>
+        <w:t>3 - Sala de reunião:</w:t>
+      </w:r>
+    </w:p>
+    <w:p>
+      <w:pPr>
+        <w:jc w:val="both"/>
+      </w:pPr>
+      <w:r>
+        <w:rPr>
+          <w:rFonts w:ascii="Arial" w:hAnsi="Arial"/>
+          <w:b/>
+          <w:sz w:val="22"/>
+        </w:rPr>
+        <w:t>- Vista ampla:</w:t>
+      </w:r>
+    </w:p>
+    <w:p>
+      <w:pPr>
+        <w:pStyle w:val="Ttulo3"/>
+      </w:pPr>
+      <w:r>
+        <w:t>3.1 - Pintura acrílica:</w:t>
+      </w:r>
+    </w:p>
+    <w:p>
+      <w:pPr>
+        <w:jc w:val="both"/>
+      </w:pPr>
+      <w:r>
+        <w:rPr>
+          <w:rFonts w:ascii="Arial" w:hAnsi="Arial"/>
+          <w:b/>
+          <w:sz w:val="22"/>
+        </w:rPr>
+        <w:t>- Detalhes:</w:t>
+      </w:r>
+    </w:p>
+    <w:p>
+      <w:pPr>
+        <w:pStyle w:val="Ttulo2"/>
+      </w:pPr>
+      <w:r>
+        <w:t>4 - Sala online:</w:t>
+      </w:r>
+    </w:p>
+    <w:p>
+      <w:pPr>
+        <w:jc w:val="both"/>
+      </w:pPr>
+      <w:r>
+        <w:rPr>
+          <w:rFonts w:ascii="Arial" w:hAnsi="Arial"/>
+          <w:b/>
+          <w:sz w:val="22"/>
+        </w:rPr>
+        <w:t>- Vista ampla:</w:t>
+      </w:r>
+    </w:p>
+    <w:p>
+      <w:pPr>
+        <w:pStyle w:val="Ttulo3"/>
+      </w:pPr>
+      <w:r>
+        <w:t>4.1 - Pintura acrílica:</w:t>
+      </w:r>
+    </w:p>
+    <w:p>
+      <w:pPr>
+        <w:jc w:val="both"/>
+      </w:pPr>
+      <w:r>
+        <w:rPr>
+          <w:rFonts w:ascii="Arial" w:hAnsi="Arial"/>
+          <w:b/>
+          <w:sz w:val="22"/>
+        </w:rPr>
+        <w:t>- Detalhes:</w:t>
       </w:r>
     </w:p>
     <w:p>
@@ -2144,18 +2351,32 @@
     </w:p>
     <w:p>
       <w:pPr>
+        <w:spacing w:before="1"/>
+        <w:jc w:val="center"/>
+      </w:pPr>
+    </w:p>
+    <w:p>
+      <w:pPr>
+        <w:spacing w:before="1"/>
         <w:jc w:val="center"/>
       </w:pPr>
       <w:r>
         <w:rPr>
           <w:noProof/>
-          <w:lang w:eastAsia="pt-BR"/>
         </w:rPr>
         <w:drawing>
-          <wp:inline distT="0" distB="0" distL="0" distR="0" wp14:anchorId="7DADC919" wp14:editId="0F08B501">
-            <wp:extent cx="4156075" cy="2232660"/>
-            <wp:effectExtent l="19050" t="0" r="0" b="0"/>
-            <wp:docPr id="9" name="Imagem 9" descr="Assinatura Ygor - Carimbo MG.PNG"/>
+          <wp:anchor distT="0" distB="0" distL="114300" distR="114300" simplePos="0" relativeHeight="251662336" behindDoc="0" locked="0" layoutInCell="1" allowOverlap="1" wp14:anchorId="4A591AAF" wp14:editId="36C80D3A">
+            <wp:simplePos x="0" y="0"/>
+            <wp:positionH relativeFrom="column">
+              <wp:posOffset>2462937</wp:posOffset>
+            </wp:positionH>
+            <wp:positionV relativeFrom="paragraph">
+              <wp:posOffset>768251</wp:posOffset>
+            </wp:positionV>
+            <wp:extent cx="1905000" cy="1274167"/>
+            <wp:effectExtent l="0" t="0" r="0" b="2540"/>
+            <wp:wrapNone/>
+            <wp:docPr id="1639678005" name="Imagem 2" descr="Imagem em preto e branco&#10;&#10;Descrição gerada automaticamente"/>
             <wp:cNvGraphicFramePr>
               <a:graphicFrameLocks xmlns:a="http://schemas.openxmlformats.org/drawingml/2006/main" noChangeAspect="1"/>
             </wp:cNvGraphicFramePr>
@@ -2163,33 +2384,88 @@
               <a:graphicData uri="http://schemas.openxmlformats.org/drawingml/2006/picture">
                 <pic:pic xmlns:pic="http://schemas.openxmlformats.org/drawingml/2006/picture">
                   <pic:nvPicPr>
-                    <pic:cNvPr id="0" name="Imagem 5" descr="Assinatura Ygor - Carimbo MG.PNG"/>
-                    <pic:cNvPicPr>
-                      <a:picLocks noChangeAspect="1" noChangeArrowheads="1"/>
-                    </pic:cNvPicPr>
+                    <pic:cNvPr id="1639678005" name="Imagem 2" descr="Imagem em preto e branco&#10;&#10;Descrição gerada automaticamente"/>
+                    <pic:cNvPicPr/>
+                  </pic:nvPicPr>
+                  <pic:blipFill rotWithShape="1">
+                    <a:blip r:embed="rId11" cstate="print">
+                      <a:extLst>
+                        <a:ext uri="{28A0092B-C50C-407E-A947-70E740481C1C}">
+                          <a14:useLocalDpi xmlns:a14="http://schemas.microsoft.com/office/drawing/2010/main" val="0"/>
+                        </a:ext>
+                      </a:extLst>
+                    </a:blip>
+                    <a:srcRect b="16808"/>
+                    <a:stretch/>
+                  </pic:blipFill>
+                  <pic:spPr bwMode="auto">
+                    <a:xfrm>
+                      <a:off x="0" y="0"/>
+                      <a:ext cx="1905000" cy="1274167"/>
+                    </a:xfrm>
+                    <a:prstGeom prst="rect">
+                      <a:avLst/>
+                    </a:prstGeom>
+                    <a:ln>
+                      <a:noFill/>
+                    </a:ln>
+                    <a:extLst>
+                      <a:ext uri="{53640926-AAD7-44D8-BBD7-CCE9431645EC}">
+                        <a14:shadowObscured xmlns:a14="http://schemas.microsoft.com/office/drawing/2010/main"/>
+                      </a:ext>
+                    </a:extLst>
+                  </pic:spPr>
+                </pic:pic>
+              </a:graphicData>
+            </a:graphic>
+            <wp14:sizeRelH relativeFrom="page">
+              <wp14:pctWidth>0</wp14:pctWidth>
+            </wp14:sizeRelH>
+            <wp14:sizeRelV relativeFrom="page">
+              <wp14:pctHeight>0</wp14:pctHeight>
+            </wp14:sizeRelV>
+          </wp:anchor>
+        </w:drawing>
+      </w:r>
+      <w:r>
+        <w:rPr>
+          <w:noProof/>
+        </w:rPr>
+        <w:drawing>
+          <wp:inline distT="0" distB="0" distL="0" distR="0" wp14:anchorId="411E0F03" wp14:editId="54273682">
+            <wp:extent cx="2952750" cy="1485900"/>
+            <wp:effectExtent l="0" t="0" r="0" b="0"/>
+            <wp:docPr id="1360441581" name="Imagem 3" descr="Texto&#10;&#10;Descrição gerada automaticamente"/>
+            <wp:cNvGraphicFramePr>
+              <a:graphicFrameLocks xmlns:a="http://schemas.openxmlformats.org/drawingml/2006/main" noChangeAspect="1"/>
+            </wp:cNvGraphicFramePr>
+            <a:graphic xmlns:a="http://schemas.openxmlformats.org/drawingml/2006/main">
+              <a:graphicData uri="http://schemas.openxmlformats.org/drawingml/2006/picture">
+                <pic:pic xmlns:pic="http://schemas.openxmlformats.org/drawingml/2006/picture">
+                  <pic:nvPicPr>
+                    <pic:cNvPr id="1360441581" name="Imagem 3" descr="Texto&#10;&#10;Descrição gerada automaticamente"/>
+                    <pic:cNvPicPr/>
                   </pic:nvPicPr>
                   <pic:blipFill>
-                    <a:blip r:embed="rId11"/>
-                    <a:srcRect/>
+                    <a:blip r:embed="rId12">
+                      <a:extLst>
+                        <a:ext uri="{28A0092B-C50C-407E-A947-70E740481C1C}">
+                          <a14:useLocalDpi xmlns:a14="http://schemas.microsoft.com/office/drawing/2010/main" val="0"/>
+                        </a:ext>
+                      </a:extLst>
+                    </a:blip>
                     <a:stretch>
                       <a:fillRect/>
                     </a:stretch>
                   </pic:blipFill>
-                  <pic:spPr bwMode="auto">
+                  <pic:spPr>
                     <a:xfrm>
                       <a:off x="0" y="0"/>
-                      <a:ext cx="4156075" cy="2232660"/>
+                      <a:ext cx="2952750" cy="1485900"/>
                     </a:xfrm>
                     <a:prstGeom prst="rect">
                       <a:avLst/>
                     </a:prstGeom>
-                    <a:noFill/>
-                    <a:ln w="9525">
-                      <a:noFill/>
-                      <a:miter lim="800000"/>
-                      <a:headEnd/>
-                      <a:tailEnd/>
-                    </a:ln>
                   </pic:spPr>
                 </pic:pic>
               </a:graphicData>
@@ -2200,6 +2476,25 @@
     </w:p>
     <w:p>
       <w:pPr>
+        <w:spacing w:before="1"/>
+        <w:jc w:val="center"/>
+      </w:pPr>
+    </w:p>
+    <w:p>
+      <w:pPr>
+        <w:spacing w:before="1"/>
+        <w:jc w:val="center"/>
+      </w:pPr>
+    </w:p>
+    <w:p>
+      <w:pPr>
+        <w:spacing w:before="1"/>
+        <w:jc w:val="center"/>
+      </w:pPr>
+    </w:p>
+    <w:p>
+      <w:pPr>
+        <w:spacing w:before="1"/>
         <w:jc w:val="center"/>
       </w:pPr>
       <w:r>
@@ -2208,11 +2503,19 @@
     </w:p>
     <w:p>
       <w:pPr>
-        <w:jc w:val="center"/>
-      </w:pPr>
-    </w:p>
-    <w:p>
-      <w:pPr>
+        <w:spacing w:before="1"/>
+        <w:jc w:val="center"/>
+      </w:pPr>
+    </w:p>
+    <w:p>
+      <w:pPr>
+        <w:spacing w:before="1"/>
+        <w:jc w:val="center"/>
+      </w:pPr>
+    </w:p>
+    <w:p>
+      <w:pPr>
+        <w:spacing w:before="1"/>
         <w:jc w:val="center"/>
       </w:pPr>
       <w:r>
@@ -2221,18 +2524,23 @@
     </w:p>
     <w:p>
       <w:pPr>
-        <w:jc w:val="center"/>
-      </w:pPr>
-      <w:r>
-        <w:t>Ygor Augusto Fernandes Ferrugem</w:t>
-      </w:r>
-    </w:p>
-    <w:p>
-      <w:pPr>
-        <w:jc w:val="center"/>
-      </w:pPr>
-      <w:r>
-        <w:t>CREA MG: GO1017279403D MG</w:t>
+        <w:spacing w:before="1"/>
+        <w:jc w:val="center"/>
+      </w:pPr>
+      <w:r>
+        <w:t>ANDRÉ LUIS DA SILVA LOPES</w:t>
+      </w:r>
+    </w:p>
+    <w:p>
+      <w:pPr>
+        <w:spacing w:before="1"/>
+        <w:jc w:val="center"/>
+      </w:pPr>
+      <w:r>
+        <w:t xml:space="preserve">CREA : </w:t>
+      </w:r>
+      <w:r>
+        <w:t>5070611683/D-SP</w:t>
       </w:r>
     </w:p>
     <w:p>
@@ -2241,8 +2549,8 @@
       </w:pPr>
     </w:p>
     <w:sectPr>
-      <w:headerReference w:type="default" r:id="rId12"/>
-      <w:footerReference w:type="default" r:id="rId13"/>
+      <w:headerReference w:type="default" r:id="rId13"/>
+      <w:footerReference w:type="default" r:id="rId14"/>
       <w:type w:val="continuous"/>
       <w:pgSz w:w="11910" w:h="16840"/>
       <w:pgMar w:top="720" w:right="720" w:bottom="720" w:left="720" w:header="720" w:footer="720" w:gutter="0"/>
@@ -2277,11 +2585,12 @@
   <w:p>
     <w:pPr>
       <w:pStyle w:val="Rodap"/>
-      <w:ind w:right="-445" w:hanging="284"/>
+      <w:ind w:left="-567"/>
       <w:jc w:val="center"/>
       <w:rPr>
         <w:sz w:val="16"/>
         <w:szCs w:val="16"/>
+        <w:u w:val="single"/>
       </w:rPr>
     </w:pPr>
     <w:r>
@@ -2293,72 +2602,24 @@
     </w:r>
     <w:r>
       <w:rPr>
-        <w:rFonts w:eastAsia="Times New Roman"/>
-        <w:color w:val="000000"/>
         <w:sz w:val="16"/>
         <w:szCs w:val="16"/>
-        <w:lang w:eastAsia="pt-BR"/>
-      </w:rPr>
-      <w:t>2025.7421.</w:t>
+      </w:rPr>
+      <w:t>2024.7421.6122</w:t>
     </w:r>
     <w:r>
       <w:rPr>
-        <w:rFonts w:eastAsia="Times New Roman"/>
-        <w:color w:val="000000"/>
         <w:sz w:val="16"/>
         <w:szCs w:val="16"/>
-        <w:lang w:eastAsia="pt-BR"/>
-      </w:rPr>
-      <w:t>3575</w:t>
+      </w:rPr>
+      <w:t xml:space="preserve"> – MAFFENG ENGENHARIA E MANUTENÇÃO – MUNICIPIO</w:t>
     </w:r>
     <w:r>
       <w:rPr>
         <w:sz w:val="16"/>
         <w:szCs w:val="16"/>
       </w:rPr>
-      <w:t xml:space="preserve"> </w:t>
-    </w:r>
-    <w:r>
-      <w:rPr>
-        <w:sz w:val="16"/>
-        <w:szCs w:val="16"/>
-      </w:rPr>
-      <w:t xml:space="preserve">– MAFFENG ENGENHARIA E MANUTENÇÃO – </w:t>
-    </w:r>
-    <w:r>
-      <w:rPr>
-        <w:sz w:val="16"/>
-        <w:szCs w:val="16"/>
-      </w:rPr>
-      <w:t>LOTE</w:t>
-    </w:r>
-    <w:r>
-      <w:rPr>
-        <w:sz w:val="16"/>
-        <w:szCs w:val="16"/>
-      </w:rPr>
-      <w:t xml:space="preserve"> 02</w:t>
-    </w:r>
-    <w:r>
-      <w:rPr>
-        <w:sz w:val="16"/>
-        <w:szCs w:val="16"/>
-      </w:rPr>
-      <w:t xml:space="preserve"> </w:t>
-    </w:r>
-    <w:r>
-      <w:rPr>
-        <w:sz w:val="16"/>
-        <w:szCs w:val="16"/>
-      </w:rPr>
-      <w:t xml:space="preserve">– </w:t>
-    </w:r>
-    <w:r>
-      <w:rPr>
-        <w:sz w:val="16"/>
-        <w:szCs w:val="16"/>
-      </w:rPr>
-      <w:t>TANGARÁ DA SERRA, SINOP E BARRA DO GARÇAS</w:t>
+      <w:t xml:space="preserve"> CAMPO GRANDE – MS</w:t>
     </w:r>
   </w:p>
 </w:ftr>
@@ -2385,22 +2646,22 @@
 
 <file path=word/header1.xml><?xml version="1.0" encoding="utf-8"?>
 <w:hdr xmlns:wpc="http://schemas.microsoft.com/office/word/2010/wordprocessingCanvas" xmlns:cx="http://schemas.microsoft.com/office/drawing/2014/chartex" xmlns:cx1="http://schemas.microsoft.com/office/drawing/2015/9/8/chartex" xmlns:cx2="http://schemas.microsoft.com/office/drawing/2015/10/21/chartex" xmlns:cx3="http://schemas.microsoft.com/office/drawing/2016/5/9/chartex" xmlns:cx4="http://schemas.microsoft.com/office/drawing/2016/5/10/chartex" xmlns:cx5="http://schemas.microsoft.com/office/drawing/2016/5/11/chartex" xmlns:cx6="http://schemas.microsoft.com/office/drawing/2016/5/12/chartex" xmlns:cx7="http://schemas.microsoft.com/office/drawing/2016/5/13/chartex" xmlns:cx8="http://schemas.microsoft.com/office/drawing/2016/5/14/chartex" xmlns:mc="http://schemas.openxmlformats.org/markup-compatibility/2006" xmlns:aink="http://schemas.microsoft.com/office/drawing/2016/ink" xmlns:am3d="http://schemas.microsoft.com/office/drawing/2017/model3d" xmlns:o="urn:schemas-microsoft-com:office:office" xmlns:oel="http://schemas.microsoft.com/office/2019/extlst" xmlns:r="http://schemas.openxmlformats.org/officeDocument/2006/relationships" xmlns:m="http://schemas.openxmlformats.org/officeDocument/2006/math" xmlns:v="urn:schemas-microsoft-com:vml" xmlns:wp14="http://schemas.microsoft.com/office/word/2010/wordprocessingDrawing" xmlns:wp="http://schemas.openxmlformats.org/drawingml/2006/wordprocessingDrawing" xmlns:w10="urn:schemas-microsoft-com:office:word" xmlns:w="http://schemas.openxmlformats.org/wordprocessingml/2006/main" xmlns:w14="http://schemas.microsoft.com/office/word/2010/wordml" xmlns:w15="http://schemas.microsoft.com/office/word/2012/wordml" xmlns:w16cex="http://schemas.microsoft.com/office/word/2018/wordml/cex" xmlns:w16cid="http://schemas.microsoft.com/office/word/2016/wordml/cid" xmlns:w16="http://schemas.microsoft.com/office/word/2018/wordml" xmlns:w16du="http://schemas.microsoft.com/office/word/2023/wordml/word16du" xmlns:w16sdtdh="http://schemas.microsoft.com/office/word/2020/wordml/sdtdatahash" xmlns:w16sdtfl="http://schemas.microsoft.com/office/word/2024/wordml/sdtformatlock" xmlns:w16se="http://schemas.microsoft.com/office/word/2015/wordml/symex" xmlns:wpg="http://schemas.microsoft.com/office/word/2010/wordprocessingGroup" xmlns:wpi="http://schemas.microsoft.com/office/word/2010/wordprocessingInk" xmlns:wne="http://schemas.microsoft.com/office/word/2006/wordml" xmlns:wps="http://schemas.microsoft.com/office/word/2010/wordprocessingShape" mc:Ignorable="w14 w15 w16se w16cid w16 w16cex w16sdtdh w16sdtfl w16du wp14">
-  <w:sdt>
-    <w:sdtPr>
-      <w:id w:val="894783923"/>
-      <w:docPartObj>
-        <w:docPartGallery w:val="Page Numbers (Top of Page)"/>
-        <w:docPartUnique/>
-      </w:docPartObj>
-    </w:sdtPr>
-    <w:sdtContent>
-      <w:p>
-        <w:pPr>
-          <w:pStyle w:val="Estilo1"/>
-        </w:pPr>
-        <w:r>
-          <w:t xml:space="preserve">Página </w:t>
-        </w:r>
+  <w:p>
+    <w:pPr>
+      <w:pStyle w:val="Estilo1"/>
+    </w:pPr>
+    <w:r>
+      <w:t xml:space="preserve">Página </w:t>
+    </w:r>
+    <w:sdt>
+      <w:sdtPr>
+        <w:id w:val="1152177882"/>
+        <w:docPartObj>
+          <w:docPartGallery w:val="Page Numbers (Top of Page)"/>
+          <w:docPartUnique/>
+        </w:docPartObj>
+      </w:sdtPr>
+      <w:sdtContent>
         <w:r>
           <w:fldChar w:fldCharType="begin"/>
         </w:r>
@@ -2416,15 +2677,128 @@
         <w:r>
           <w:fldChar w:fldCharType="end"/>
         </w:r>
-      </w:p>
-    </w:sdtContent>
-  </w:sdt>
+      </w:sdtContent>
+    </w:sdt>
+  </w:p>
 </w:hdr>
 </file>
 
 <file path=word/numbering.xml><?xml version="1.0" encoding="utf-8"?>
 <w:numbering xmlns:wpc="http://schemas.microsoft.com/office/word/2010/wordprocessingCanvas" xmlns:cx="http://schemas.microsoft.com/office/drawing/2014/chartex" xmlns:cx1="http://schemas.microsoft.com/office/drawing/2015/9/8/chartex" xmlns:cx2="http://schemas.microsoft.com/office/drawing/2015/10/21/chartex" xmlns:cx3="http://schemas.microsoft.com/office/drawing/2016/5/9/chartex" xmlns:cx4="http://schemas.microsoft.com/office/drawing/2016/5/10/chartex" xmlns:cx5="http://schemas.microsoft.com/office/drawing/2016/5/11/chartex" xmlns:cx6="http://schemas.microsoft.com/office/drawing/2016/5/12/chartex" xmlns:cx7="http://schemas.microsoft.com/office/drawing/2016/5/13/chartex" xmlns:cx8="http://schemas.microsoft.com/office/drawing/2016/5/14/chartex" xmlns:mc="http://schemas.openxmlformats.org/markup-compatibility/2006" xmlns:aink="http://schemas.microsoft.com/office/drawing/2016/ink" xmlns:am3d="http://schemas.microsoft.com/office/drawing/2017/model3d" xmlns:o="urn:schemas-microsoft-com:office:office" xmlns:oel="http://schemas.microsoft.com/office/2019/extlst" xmlns:r="http://schemas.openxmlformats.org/officeDocument/2006/relationships" xmlns:m="http://schemas.openxmlformats.org/officeDocument/2006/math" xmlns:v="urn:schemas-microsoft-com:vml" xmlns:wp14="http://schemas.microsoft.com/office/word/2010/wordprocessingDrawing" xmlns:wp="http://schemas.openxmlformats.org/drawingml/2006/wordprocessingDrawing" xmlns:w10="urn:schemas-microsoft-com:office:word" xmlns:w="http://schemas.openxmlformats.org/wordprocessingml/2006/main" xmlns:w14="http://schemas.microsoft.com/office/word/2010/wordml" xmlns:w15="http://schemas.microsoft.com/office/word/2012/wordml" xmlns:w16cex="http://schemas.microsoft.com/office/word/2018/wordml/cex" xmlns:w16cid="http://schemas.microsoft.com/office/word/2016/wordml/cid" xmlns:w16="http://schemas.microsoft.com/office/word/2018/wordml" xmlns:w16du="http://schemas.microsoft.com/office/word/2023/wordml/word16du" xmlns:w16sdtdh="http://schemas.microsoft.com/office/word/2020/wordml/sdtdatahash" xmlns:w16sdtfl="http://schemas.microsoft.com/office/word/2024/wordml/sdtformatlock" xmlns:w16se="http://schemas.microsoft.com/office/word/2015/wordml/symex" xmlns:wpg="http://schemas.microsoft.com/office/word/2010/wordprocessingGroup" xmlns:wpi="http://schemas.microsoft.com/office/word/2010/wordprocessingInk" xmlns:wne="http://schemas.microsoft.com/office/word/2006/wordml" xmlns:wps="http://schemas.microsoft.com/office/word/2010/wordprocessingShape" mc:Ignorable="w14 w15 w16se w16cid w16 w16cex w16sdtdh w16sdtfl w16du wp14">
   <w:abstractNum w:abstractNumId="0" w15:restartNumberingAfterBreak="0">
+    <w:nsid w:val="24877635"/>
+    <w:multiLevelType w:val="hybridMultilevel"/>
+    <w:tmpl w:val="5D864B20"/>
+    <w:lvl w:ilvl="0" w:tplc="04160001">
+      <w:start w:val="1"/>
+      <w:numFmt w:val="bullet"/>
+      <w:lvlText w:val=""/>
+      <w:lvlJc w:val="left"/>
+      <w:pPr>
+        <w:ind w:left="720" w:hanging="360"/>
+      </w:pPr>
+      <w:rPr>
+        <w:rFonts w:ascii="Symbol" w:hAnsi="Symbol" w:hint="default"/>
+      </w:rPr>
+    </w:lvl>
+    <w:lvl w:ilvl="1" w:tplc="04160003" w:tentative="1">
+      <w:start w:val="1"/>
+      <w:numFmt w:val="bullet"/>
+      <w:lvlText w:val="o"/>
+      <w:lvlJc w:val="left"/>
+      <w:pPr>
+        <w:ind w:left="1440" w:hanging="360"/>
+      </w:pPr>
+      <w:rPr>
+        <w:rFonts w:ascii="Courier New" w:hAnsi="Courier New" w:cs="Courier New" w:hint="default"/>
+      </w:rPr>
+    </w:lvl>
+    <w:lvl w:ilvl="2" w:tplc="04160005" w:tentative="1">
+      <w:start w:val="1"/>
+      <w:numFmt w:val="bullet"/>
+      <w:lvlText w:val=""/>
+      <w:lvlJc w:val="left"/>
+      <w:pPr>
+        <w:ind w:left="2160" w:hanging="360"/>
+      </w:pPr>
+      <w:rPr>
+        <w:rFonts w:ascii="Wingdings" w:hAnsi="Wingdings" w:hint="default"/>
+      </w:rPr>
+    </w:lvl>
+    <w:lvl w:ilvl="3" w:tplc="04160001" w:tentative="1">
+      <w:start w:val="1"/>
+      <w:numFmt w:val="bullet"/>
+      <w:lvlText w:val=""/>
+      <w:lvlJc w:val="left"/>
+      <w:pPr>
+        <w:ind w:left="2880" w:hanging="360"/>
+      </w:pPr>
+      <w:rPr>
+        <w:rFonts w:ascii="Symbol" w:hAnsi="Symbol" w:hint="default"/>
+      </w:rPr>
+    </w:lvl>
+    <w:lvl w:ilvl="4" w:tplc="04160003" w:tentative="1">
+      <w:start w:val="1"/>
+      <w:numFmt w:val="bullet"/>
+      <w:lvlText w:val="o"/>
+      <w:lvlJc w:val="left"/>
+      <w:pPr>
+        <w:ind w:left="3600" w:hanging="360"/>
+      </w:pPr>
+      <w:rPr>
+        <w:rFonts w:ascii="Courier New" w:hAnsi="Courier New" w:cs="Courier New" w:hint="default"/>
+      </w:rPr>
+    </w:lvl>
+    <w:lvl w:ilvl="5" w:tplc="04160005" w:tentative="1">
+      <w:start w:val="1"/>
+      <w:numFmt w:val="bullet"/>
+      <w:lvlText w:val=""/>
+      <w:lvlJc w:val="left"/>
+      <w:pPr>
+        <w:ind w:left="4320" w:hanging="360"/>
+      </w:pPr>
+      <w:rPr>
+        <w:rFonts w:ascii="Wingdings" w:hAnsi="Wingdings" w:hint="default"/>
+      </w:rPr>
+    </w:lvl>
+    <w:lvl w:ilvl="6" w:tplc="04160001" w:tentative="1">
+      <w:start w:val="1"/>
+      <w:numFmt w:val="bullet"/>
+      <w:lvlText w:val=""/>
+      <w:lvlJc w:val="left"/>
+      <w:pPr>
+        <w:ind w:left="5040" w:hanging="360"/>
+      </w:pPr>
+      <w:rPr>
+        <w:rFonts w:ascii="Symbol" w:hAnsi="Symbol" w:hint="default"/>
+      </w:rPr>
+    </w:lvl>
+    <w:lvl w:ilvl="7" w:tplc="04160003" w:tentative="1">
+      <w:start w:val="1"/>
+      <w:numFmt w:val="bullet"/>
+      <w:lvlText w:val="o"/>
+      <w:lvlJc w:val="left"/>
+      <w:pPr>
+        <w:ind w:left="5760" w:hanging="360"/>
+      </w:pPr>
+      <w:rPr>
+        <w:rFonts w:ascii="Courier New" w:hAnsi="Courier New" w:cs="Courier New" w:hint="default"/>
+      </w:rPr>
+    </w:lvl>
+    <w:lvl w:ilvl="8" w:tplc="04160005" w:tentative="1">
+      <w:start w:val="1"/>
+      <w:numFmt w:val="bullet"/>
+      <w:lvlText w:val=""/>
+      <w:lvlJc w:val="left"/>
+      <w:pPr>
+        <w:ind w:left="6480" w:hanging="360"/>
+      </w:pPr>
+      <w:rPr>
+        <w:rFonts w:ascii="Wingdings" w:hAnsi="Wingdings" w:hint="default"/>
+      </w:rPr>
+    </w:lvl>
+  </w:abstractNum>
+  <w:abstractNum w:abstractNumId="1" w15:restartNumberingAfterBreak="0">
     <w:nsid w:val="265D7319"/>
     <w:multiLevelType w:val="multilevel"/>
     <w:tmpl w:val="CA7ED488"/>
@@ -2537,7 +2911,7 @@
       </w:rPr>
     </w:lvl>
   </w:abstractNum>
-  <w:abstractNum w:abstractNumId="1" w15:restartNumberingAfterBreak="0">
+  <w:abstractNum w:abstractNumId="2" w15:restartNumberingAfterBreak="0">
     <w:nsid w:val="27E5301C"/>
     <w:multiLevelType w:val="multilevel"/>
     <w:tmpl w:val="977E4AF6"/>
@@ -2650,7 +3024,120 @@
       </w:rPr>
     </w:lvl>
   </w:abstractNum>
-  <w:abstractNum w:abstractNumId="2" w15:restartNumberingAfterBreak="0">
+  <w:abstractNum w:abstractNumId="3" w15:restartNumberingAfterBreak="0">
+    <w:nsid w:val="489362AE"/>
+    <w:multiLevelType w:val="hybridMultilevel"/>
+    <w:tmpl w:val="CC14A002"/>
+    <w:lvl w:ilvl="0" w:tplc="04160001">
+      <w:start w:val="1"/>
+      <w:numFmt w:val="bullet"/>
+      <w:lvlText w:val=""/>
+      <w:lvlJc w:val="left"/>
+      <w:pPr>
+        <w:ind w:left="720" w:hanging="360"/>
+      </w:pPr>
+      <w:rPr>
+        <w:rFonts w:ascii="Symbol" w:hAnsi="Symbol" w:hint="default"/>
+      </w:rPr>
+    </w:lvl>
+    <w:lvl w:ilvl="1" w:tplc="04160003" w:tentative="1">
+      <w:start w:val="1"/>
+      <w:numFmt w:val="bullet"/>
+      <w:lvlText w:val="o"/>
+      <w:lvlJc w:val="left"/>
+      <w:pPr>
+        <w:ind w:left="1440" w:hanging="360"/>
+      </w:pPr>
+      <w:rPr>
+        <w:rFonts w:ascii="Courier New" w:hAnsi="Courier New" w:cs="Courier New" w:hint="default"/>
+      </w:rPr>
+    </w:lvl>
+    <w:lvl w:ilvl="2" w:tplc="04160005" w:tentative="1">
+      <w:start w:val="1"/>
+      <w:numFmt w:val="bullet"/>
+      <w:lvlText w:val=""/>
+      <w:lvlJc w:val="left"/>
+      <w:pPr>
+        <w:ind w:left="2160" w:hanging="360"/>
+      </w:pPr>
+      <w:rPr>
+        <w:rFonts w:ascii="Wingdings" w:hAnsi="Wingdings" w:hint="default"/>
+      </w:rPr>
+    </w:lvl>
+    <w:lvl w:ilvl="3" w:tplc="04160001" w:tentative="1">
+      <w:start w:val="1"/>
+      <w:numFmt w:val="bullet"/>
+      <w:lvlText w:val=""/>
+      <w:lvlJc w:val="left"/>
+      <w:pPr>
+        <w:ind w:left="2880" w:hanging="360"/>
+      </w:pPr>
+      <w:rPr>
+        <w:rFonts w:ascii="Symbol" w:hAnsi="Symbol" w:hint="default"/>
+      </w:rPr>
+    </w:lvl>
+    <w:lvl w:ilvl="4" w:tplc="04160003" w:tentative="1">
+      <w:start w:val="1"/>
+      <w:numFmt w:val="bullet"/>
+      <w:lvlText w:val="o"/>
+      <w:lvlJc w:val="left"/>
+      <w:pPr>
+        <w:ind w:left="3600" w:hanging="360"/>
+      </w:pPr>
+      <w:rPr>
+        <w:rFonts w:ascii="Courier New" w:hAnsi="Courier New" w:cs="Courier New" w:hint="default"/>
+      </w:rPr>
+    </w:lvl>
+    <w:lvl w:ilvl="5" w:tplc="04160005" w:tentative="1">
+      <w:start w:val="1"/>
+      <w:numFmt w:val="bullet"/>
+      <w:lvlText w:val=""/>
+      <w:lvlJc w:val="left"/>
+      <w:pPr>
+        <w:ind w:left="4320" w:hanging="360"/>
+      </w:pPr>
+      <w:rPr>
+        <w:rFonts w:ascii="Wingdings" w:hAnsi="Wingdings" w:hint="default"/>
+      </w:rPr>
+    </w:lvl>
+    <w:lvl w:ilvl="6" w:tplc="04160001" w:tentative="1">
+      <w:start w:val="1"/>
+      <w:numFmt w:val="bullet"/>
+      <w:lvlText w:val=""/>
+      <w:lvlJc w:val="left"/>
+      <w:pPr>
+        <w:ind w:left="5040" w:hanging="360"/>
+      </w:pPr>
+      <w:rPr>
+        <w:rFonts w:ascii="Symbol" w:hAnsi="Symbol" w:hint="default"/>
+      </w:rPr>
+    </w:lvl>
+    <w:lvl w:ilvl="7" w:tplc="04160003" w:tentative="1">
+      <w:start w:val="1"/>
+      <w:numFmt w:val="bullet"/>
+      <w:lvlText w:val="o"/>
+      <w:lvlJc w:val="left"/>
+      <w:pPr>
+        <w:ind w:left="5760" w:hanging="360"/>
+      </w:pPr>
+      <w:rPr>
+        <w:rFonts w:ascii="Courier New" w:hAnsi="Courier New" w:cs="Courier New" w:hint="default"/>
+      </w:rPr>
+    </w:lvl>
+    <w:lvl w:ilvl="8" w:tplc="04160005" w:tentative="1">
+      <w:start w:val="1"/>
+      <w:numFmt w:val="bullet"/>
+      <w:lvlText w:val=""/>
+      <w:lvlJc w:val="left"/>
+      <w:pPr>
+        <w:ind w:left="6480" w:hanging="360"/>
+      </w:pPr>
+      <w:rPr>
+        <w:rFonts w:ascii="Wingdings" w:hAnsi="Wingdings" w:hint="default"/>
+      </w:rPr>
+    </w:lvl>
+  </w:abstractNum>
+  <w:abstractNum w:abstractNumId="4" w15:restartNumberingAfterBreak="0">
     <w:nsid w:val="5881199C"/>
     <w:multiLevelType w:val="multilevel"/>
     <w:tmpl w:val="644C13CE"/>
@@ -2764,12 +3251,18 @@
     </w:lvl>
   </w:abstractNum>
   <w:num w:numId="1" w16cid:durableId="66655977">
+    <w:abstractNumId w:val="4"/>
+  </w:num>
+  <w:num w:numId="2" w16cid:durableId="333579447">
     <w:abstractNumId w:val="2"/>
   </w:num>
-  <w:num w:numId="2" w16cid:durableId="333579447">
+  <w:num w:numId="3" w16cid:durableId="1014722093">
     <w:abstractNumId w:val="1"/>
   </w:num>
-  <w:num w:numId="3" w16cid:durableId="1014722093">
+  <w:num w:numId="4" w16cid:durableId="1069230077">
+    <w:abstractNumId w:val="3"/>
+  </w:num>
+  <w:num w:numId="5" w16cid:durableId="1582635894">
     <w:abstractNumId w:val="0"/>
   </w:num>
 </w:numbering>
@@ -3472,6 +3965,7 @@
     <w:name w:val="Hyperlink"/>
     <w:basedOn w:val="Fontepargpadro"/>
     <w:uiPriority w:val="99"/>
+    <w:semiHidden/>
     <w:unhideWhenUsed/>
     <w:rsid w:val="002278ED"/>
     <w:rPr>
@@ -3496,40 +3990,29 @@
       <w:szCs w:val="18"/>
     </w:rPr>
   </w:style>
-  <w:style w:type="character" w:styleId="MenoPendente">
-    <w:name w:val="Unresolved Mention"/>
-    <w:basedOn w:val="Fontepargpadro"/>
-    <w:uiPriority w:val="99"/>
-    <w:semiHidden/>
-    <w:unhideWhenUsed/>
-    <w:rsid w:val="006F4D17"/>
-    <w:rPr>
-      <w:color w:val="605E5C"/>
-      <w:shd w:val="clear" w:color="auto" w:fill="E1DFDD"/>
-    </w:rPr>
-  </w:style>
   <w:style w:type="paragraph" w:customStyle="1" w:styleId="Estilo1">
     <w:name w:val="Estilo1"/>
     <w:basedOn w:val="Cabealhodamensagem"/>
     <w:link w:val="Estilo1Char"/>
     <w:qFormat/>
-    <w:rsid w:val="009D28AD"/>
+    <w:rsid w:val="00990831"/>
     <w:pPr>
       <w:jc w:val="center"/>
     </w:pPr>
     <w:rPr>
       <w:b/>
+      <w:sz w:val="28"/>
     </w:rPr>
   </w:style>
   <w:style w:type="character" w:customStyle="1" w:styleId="Estilo1Char">
     <w:name w:val="Estilo1 Char"/>
     <w:basedOn w:val="CabealhoChar"/>
     <w:link w:val="Estilo1"/>
-    <w:rsid w:val="009D28AD"/>
+    <w:rsid w:val="00990831"/>
     <w:rPr>
       <w:rFonts w:asciiTheme="majorHAnsi" w:eastAsiaTheme="majorEastAsia" w:hAnsiTheme="majorHAnsi" w:cstheme="majorBidi"/>
       <w:b/>
-      <w:sz w:val="24"/>
+      <w:sz w:val="28"/>
       <w:szCs w:val="24"/>
       <w:shd w:val="pct20" w:color="auto" w:fill="auto"/>
       <w:lang w:val="pt-BR"/>
@@ -3542,7 +4025,7 @@
     <w:uiPriority w:val="99"/>
     <w:semiHidden/>
     <w:unhideWhenUsed/>
-    <w:rsid w:val="009D28AD"/>
+    <w:rsid w:val="00990831"/>
     <w:pPr>
       <w:pBdr>
         <w:top w:val="single" w:sz="6" w:space="1" w:color="auto"/>
@@ -3565,7 +4048,7 @@
     <w:link w:val="Cabealhodamensagem"/>
     <w:uiPriority w:val="99"/>
     <w:semiHidden/>
-    <w:rsid w:val="009D28AD"/>
+    <w:rsid w:val="00990831"/>
     <w:rPr>
       <w:rFonts w:asciiTheme="majorHAnsi" w:eastAsiaTheme="majorEastAsia" w:hAnsiTheme="majorHAnsi" w:cstheme="majorBidi"/>
       <w:sz w:val="24"/>
@@ -3579,7 +4062,7 @@
     <w:basedOn w:val="Fontepargpadro"/>
     <w:link w:val="Corpodetexto"/>
     <w:uiPriority w:val="1"/>
-    <w:rsid w:val="008C0C53"/>
+    <w:rsid w:val="00336B5A"/>
     <w:rPr>
       <w:sz w:val="23"/>
       <w:szCs w:val="23"/>
@@ -3957,13 +4440,7 @@
           </a:solidFill>
           <a:prstDash val="solid"/>
         </a:ln>
-        <a:effectLst>
-          <a:outerShdw blurRad="40000" dist="23000" dir="5400000" rotWithShape="0">
-            <a:srgbClr val="000000">
-              <a:alpha val="35000"/>
-            </a:srgbClr>
-          </a:outerShdw>
-        </a:effectLst>
+        <a:effectLst/>
       </a:spPr>
       <a:bodyPr rot="0" spcFirstLastPara="0" vertOverflow="overflow" horzOverflow="overflow" vert="horz" wrap="square" lIns="91440" tIns="45720" rIns="91440" bIns="45720" numCol="1" spcCol="0" rtlCol="0" fromWordArt="0" anchor="t" anchorCtr="0" forceAA="0" compatLnSpc="1">
         <a:prstTxWarp prst="textNoShape">

</xml_diff>